<commit_message>
access modifiers and constructor.
</commit_message>
<xml_diff>
--- a/basics/java-basics.docx
+++ b/basics/java-basics.docx
@@ -27,13 +27,8 @@
         <w:ind w:left="360"/>
       </w:pPr>
       <w:r>
-        <w:t xml:space="preserve">     Ex:     int x = </w:t>
-      </w:r>
-      <w:proofErr w:type="gramStart"/>
-      <w:r>
-        <w:t xml:space="preserve">0;   </w:t>
-      </w:r>
-      <w:proofErr w:type="gramEnd"/>
+        <w:t xml:space="preserve">     Ex:     int x = 0;   </w:t>
+      </w:r>
       <w:r>
         <w:sym w:font="Wingdings" w:char="F0E0"/>
       </w:r>
@@ -46,15 +41,7 @@
         <w:ind w:left="360"/>
       </w:pPr>
       <w:r>
-        <w:t xml:space="preserve">               String name = “Virginia</w:t>
-      </w:r>
-      <w:proofErr w:type="gramStart"/>
-      <w:r>
-        <w:t xml:space="preserve">”;   </w:t>
-      </w:r>
-      <w:proofErr w:type="gramEnd"/>
-      <w:r>
-        <w:t xml:space="preserve">  </w:t>
+        <w:t xml:space="preserve">               String name = “Virginia”;     </w:t>
       </w:r>
       <w:r>
         <w:sym w:font="Wingdings" w:char="F0E0"/>
@@ -108,13 +95,8 @@
           </w:tcPr>
           <w:p>
             <w:r>
-              <w:t xml:space="preserve">                </w:t>
-            </w:r>
-            <w:proofErr w:type="spellStart"/>
-            <w:r>
-              <w:t>DataType</w:t>
-            </w:r>
-            <w:proofErr w:type="spellEnd"/>
+              <w:t xml:space="preserve">                DataType</w:t>
+            </w:r>
           </w:p>
         </w:tc>
         <w:tc>
@@ -197,18 +179,10 @@
               <w:t>i</w:t>
             </w:r>
             <w:r>
-              <w:t>nt</w:t>
-            </w:r>
-            <w:proofErr w:type="gramStart"/>
-            <w:r>
-              <w:t xml:space="preserve"> </w:t>
-            </w:r>
-            <w:r>
-              <w:t xml:space="preserve">  (</w:t>
-            </w:r>
-            <w:proofErr w:type="gramEnd"/>
-            <w:r>
-              <w:t>numbers)</w:t>
+              <w:t xml:space="preserve">nt </w:t>
+            </w:r>
+            <w:r>
+              <w:t xml:space="preserve">  (numbers)</w:t>
             </w:r>
           </w:p>
         </w:tc>
@@ -232,7 +206,6 @@
             <w:r>
               <w:t xml:space="preserve">                </w:t>
             </w:r>
-            <w:proofErr w:type="gramStart"/>
             <w:r>
               <w:t>l</w:t>
             </w:r>
@@ -240,11 +213,7 @@
               <w:t>ong</w:t>
             </w:r>
             <w:r>
-              <w:t xml:space="preserve">  (</w:t>
-            </w:r>
-            <w:proofErr w:type="gramEnd"/>
-            <w:r>
-              <w:t>numbers)</w:t>
+              <w:t xml:space="preserve">  (numbers)</w:t>
             </w:r>
           </w:p>
         </w:tc>
@@ -266,15 +235,7 @@
           </w:tcPr>
           <w:p>
             <w:r>
-              <w:t xml:space="preserve">                </w:t>
-            </w:r>
-            <w:proofErr w:type="gramStart"/>
-            <w:r>
-              <w:t>float  (</w:t>
-            </w:r>
-            <w:proofErr w:type="gramEnd"/>
-            <w:r>
-              <w:t>decimals values)</w:t>
+              <w:t xml:space="preserve">                float  (decimals values)</w:t>
             </w:r>
           </w:p>
         </w:tc>
@@ -318,15 +279,7 @@
           </w:tcPr>
           <w:p>
             <w:r>
-              <w:t xml:space="preserve">               char </w:t>
-            </w:r>
-            <w:proofErr w:type="gramStart"/>
-            <w:r>
-              <w:t xml:space="preserve">   (</w:t>
-            </w:r>
-            <w:proofErr w:type="gramEnd"/>
-            <w:r>
-              <w:t>for ex: ‘c’, ‘b’, ‘2’,’1’)</w:t>
+              <w:t xml:space="preserve">               char    (for ex: ‘c’, ‘b’, ‘2’,’1’)</w:t>
             </w:r>
           </w:p>
         </w:tc>
@@ -348,20 +301,7 @@
           </w:tcPr>
           <w:p>
             <w:r>
-              <w:t xml:space="preserve">               </w:t>
-            </w:r>
-            <w:proofErr w:type="spellStart"/>
-            <w:proofErr w:type="gramStart"/>
-            <w:r>
-              <w:t>boolean</w:t>
-            </w:r>
-            <w:proofErr w:type="spellEnd"/>
-            <w:r>
-              <w:t xml:space="preserve">  (</w:t>
-            </w:r>
-            <w:proofErr w:type="gramEnd"/>
-            <w:r>
-              <w:t>true or false)</w:t>
+              <w:t xml:space="preserve">               boolean  (true or false)</w:t>
             </w:r>
           </w:p>
         </w:tc>
@@ -403,15 +343,7 @@
         <w:t>language:</w:t>
       </w:r>
       <w:r>
-        <w:t xml:space="preserve"> why it is so </w:t>
-      </w:r>
-      <w:proofErr w:type="gramStart"/>
-      <w:r>
-        <w:t>famous ?</w:t>
-      </w:r>
-      <w:proofErr w:type="gramEnd"/>
-      <w:r>
-        <w:t xml:space="preserve"> </w:t>
+        <w:t xml:space="preserve"> why it is so famous ? </w:t>
       </w:r>
     </w:p>
     <w:p>
@@ -446,18 +378,10 @@
         <w:ind w:left="768"/>
       </w:pPr>
       <w:r>
-        <w:t xml:space="preserve">Java is platform independent language, write once and execute </w:t>
-      </w:r>
-      <w:proofErr w:type="gramStart"/>
-      <w:r>
-        <w:t xml:space="preserve">anywhere </w:t>
-      </w:r>
-      <w:r>
-        <w:t xml:space="preserve"> (</w:t>
-      </w:r>
-      <w:proofErr w:type="gramEnd"/>
-      <w:r>
-        <w:t xml:space="preserve">if the particular device has JVM/JRE installed). </w:t>
+        <w:t xml:space="preserve">Java is platform independent language, write once and execute anywhere </w:t>
+      </w:r>
+      <w:r>
+        <w:t xml:space="preserve"> (if the particular device has JVM/JRE installed). </w:t>
       </w:r>
     </w:p>
     <w:p/>
@@ -470,15 +394,7 @@
         </w:numPr>
       </w:pPr>
       <w:r>
-        <w:t xml:space="preserve"> </w:t>
-      </w:r>
-      <w:proofErr w:type="gramStart"/>
-      <w:r>
-        <w:t>Conditions :</w:t>
-      </w:r>
-      <w:proofErr w:type="gramEnd"/>
-      <w:r>
-        <w:t xml:space="preserve">   In programming world, conditions are computations</w:t>
+        <w:t xml:space="preserve"> Conditions :   In programming world, conditions are computations</w:t>
       </w:r>
       <w:r>
         <w:t>, each condition</w:t>
@@ -720,98 +636,44 @@
         <w:rPr>
           <w:highlight w:val="yellow"/>
         </w:rPr>
-        <w:t xml:space="preserve">Difference between == </w:t>
-      </w:r>
-      <w:proofErr w:type="gramStart"/>
-      <w:r>
-        <w:rPr>
-          <w:highlight w:val="yellow"/>
-        </w:rPr>
-        <w:t>and .equals</w:t>
-      </w:r>
-      <w:proofErr w:type="gramEnd"/>
-      <w:r>
-        <w:rPr>
-          <w:highlight w:val="yellow"/>
-        </w:rPr>
-        <w:t>() method in Java</w:t>
-      </w:r>
-    </w:p>
-    <w:p>
-      <w:pPr>
-        <w:ind w:left="360"/>
-      </w:pPr>
-      <w:r>
-        <w:t xml:space="preserve">In general both </w:t>
-      </w:r>
-      <w:proofErr w:type="gramStart"/>
-      <w:r>
-        <w:t>equals(</w:t>
-      </w:r>
-      <w:proofErr w:type="gramEnd"/>
-      <w:r>
-        <w:t>) and “==” operator in Java are used to compare objects to check equality but here are some of the differences between the two:</w:t>
-      </w:r>
-    </w:p>
-    <w:p>
-      <w:pPr>
-        <w:ind w:left="360"/>
-      </w:pPr>
-    </w:p>
-    <w:p>
-      <w:pPr>
-        <w:ind w:left="360"/>
-      </w:pPr>
-      <w:r>
-        <w:t xml:space="preserve">Main difference </w:t>
-      </w:r>
-      <w:proofErr w:type="gramStart"/>
-      <w:r>
-        <w:t>between .equals</w:t>
-      </w:r>
-      <w:proofErr w:type="gramEnd"/>
-      <w:r>
-        <w:t>() method and == operator is that one is method and other is operator.</w:t>
-      </w:r>
-    </w:p>
-    <w:p>
-      <w:pPr>
-        <w:ind w:left="360"/>
-      </w:pPr>
-      <w:r>
-        <w:t xml:space="preserve">We can use == operators for reference comparison (address comparison) </w:t>
-      </w:r>
-      <w:proofErr w:type="gramStart"/>
-      <w:r>
-        <w:t>and .equals</w:t>
-      </w:r>
-      <w:proofErr w:type="gramEnd"/>
-      <w:r>
-        <w:t xml:space="preserve">() method for content comparison. In simple words, == checks if both objects point to the same memory location </w:t>
-      </w:r>
-      <w:proofErr w:type="gramStart"/>
-      <w:r>
-        <w:t>whereas .equals</w:t>
-      </w:r>
-      <w:proofErr w:type="gramEnd"/>
-      <w:r>
-        <w:t>() evaluates to the comparison of values in the objects.</w:t>
-      </w:r>
-    </w:p>
-    <w:p>
-      <w:pPr>
-        <w:ind w:left="360"/>
-      </w:pPr>
-      <w:r>
-        <w:t xml:space="preserve">If a class does not override the equals method, then by default it uses </w:t>
-      </w:r>
-      <w:proofErr w:type="gramStart"/>
-      <w:r>
-        <w:t>equals(</w:t>
-      </w:r>
-      <w:proofErr w:type="gramEnd"/>
-      <w:r>
-        <w:t>Object o) method of the closest parent class that has overridden this method. See this for detail</w:t>
+        <w:t>Difference between == and .equals() method in Java</w:t>
+      </w:r>
+    </w:p>
+    <w:p>
+      <w:pPr>
+        <w:ind w:left="360"/>
+      </w:pPr>
+      <w:r>
+        <w:t>In general both equals() and “==” operator in Java are used to compare objects to check equality but here are some of the differences between the two:</w:t>
+      </w:r>
+    </w:p>
+    <w:p>
+      <w:pPr>
+        <w:ind w:left="360"/>
+      </w:pPr>
+    </w:p>
+    <w:p>
+      <w:pPr>
+        <w:ind w:left="360"/>
+      </w:pPr>
+      <w:r>
+        <w:t>Main difference between .equals() method and == operator is that one is method and other is operator.</w:t>
+      </w:r>
+    </w:p>
+    <w:p>
+      <w:pPr>
+        <w:ind w:left="360"/>
+      </w:pPr>
+      <w:r>
+        <w:t>We can use == operators for reference comparison (address comparison) and .equals() method for content comparison. In simple words, == checks if both objects point to the same memory location whereas .equals() evaluates to the comparison of values in the objects.</w:t>
+      </w:r>
+    </w:p>
+    <w:p>
+      <w:pPr>
+        <w:ind w:left="360"/>
+      </w:pPr>
+      <w:r>
+        <w:t>If a class does not override the equals method, then by default it uses equals(Object o) method of the closest parent class that has overridden this method. See this for detail</w:t>
       </w:r>
     </w:p>
     <w:p>
@@ -906,7 +768,6 @@
         </w:rPr>
         <w:t xml:space="preserve">public class </w:t>
       </w:r>
-      <w:proofErr w:type="spellStart"/>
       <w:r>
         <w:rPr>
           <w:rFonts w:ascii="PT Mono" w:eastAsia="Times New Roman" w:hAnsi="PT Mono" w:cs="Courier New"/>
@@ -914,17 +775,7 @@
           <w:sz w:val="23"/>
           <w:szCs w:val="23"/>
         </w:rPr>
-        <w:t>DifferenceEqualsAndEqualOperator</w:t>
-      </w:r>
-      <w:proofErr w:type="spellEnd"/>
-      <w:r>
-        <w:rPr>
-          <w:rFonts w:ascii="PT Mono" w:eastAsia="Times New Roman" w:hAnsi="PT Mono" w:cs="Courier New"/>
-          <w:color w:val="000000"/>
-          <w:sz w:val="23"/>
-          <w:szCs w:val="23"/>
-        </w:rPr>
-        <w:t xml:space="preserve"> {</w:t>
+        <w:t>DifferenceEqualsAndEqualOperator {</w:t>
       </w:r>
       <w:r>
         <w:rPr>
@@ -956,7 +807,6 @@
         </w:rPr>
         <w:t xml:space="preserve">public static void </w:t>
       </w:r>
-      <w:proofErr w:type="gramStart"/>
       <w:r>
         <w:rPr>
           <w:rFonts w:ascii="PT Mono" w:eastAsia="Times New Roman" w:hAnsi="PT Mono" w:cs="Courier New"/>
@@ -964,37 +814,7 @@
           <w:sz w:val="23"/>
           <w:szCs w:val="23"/>
         </w:rPr>
-        <w:t>main(</w:t>
-      </w:r>
-      <w:proofErr w:type="gramEnd"/>
-      <w:r>
-        <w:rPr>
-          <w:rFonts w:ascii="PT Mono" w:eastAsia="Times New Roman" w:hAnsi="PT Mono" w:cs="Courier New"/>
-          <w:color w:val="000000"/>
-          <w:sz w:val="23"/>
-          <w:szCs w:val="23"/>
-        </w:rPr>
-        <w:t xml:space="preserve">String[] </w:t>
-      </w:r>
-      <w:proofErr w:type="spellStart"/>
-      <w:r>
-        <w:rPr>
-          <w:rFonts w:ascii="PT Mono" w:eastAsia="Times New Roman" w:hAnsi="PT Mono" w:cs="Courier New"/>
-          <w:color w:val="000000"/>
-          <w:sz w:val="23"/>
-          <w:szCs w:val="23"/>
-        </w:rPr>
-        <w:t>args</w:t>
-      </w:r>
-      <w:proofErr w:type="spellEnd"/>
-      <w:r>
-        <w:rPr>
-          <w:rFonts w:ascii="PT Mono" w:eastAsia="Times New Roman" w:hAnsi="PT Mono" w:cs="Courier New"/>
-          <w:color w:val="000000"/>
-          <w:sz w:val="23"/>
-          <w:szCs w:val="23"/>
-        </w:rPr>
-        <w:t>) {</w:t>
+        <w:t>main(String[] args) {</w:t>
       </w:r>
       <w:r>
         <w:rPr>
@@ -1076,27 +896,7 @@
           <w:sz w:val="23"/>
           <w:szCs w:val="23"/>
         </w:rPr>
-        <w:t xml:space="preserve">String </w:t>
-      </w:r>
-      <w:proofErr w:type="spellStart"/>
-      <w:r>
-        <w:rPr>
-          <w:rFonts w:ascii="PT Mono" w:eastAsia="Times New Roman" w:hAnsi="PT Mono" w:cs="Courier New"/>
-          <w:color w:val="000000"/>
-          <w:sz w:val="23"/>
-          <w:szCs w:val="23"/>
-        </w:rPr>
-        <w:t>anotherName</w:t>
-      </w:r>
-      <w:proofErr w:type="spellEnd"/>
-      <w:r>
-        <w:rPr>
-          <w:rFonts w:ascii="PT Mono" w:eastAsia="Times New Roman" w:hAnsi="PT Mono" w:cs="Courier New"/>
-          <w:color w:val="000000"/>
-          <w:sz w:val="23"/>
-          <w:szCs w:val="23"/>
-        </w:rPr>
-        <w:t xml:space="preserve"> = </w:t>
+        <w:t xml:space="preserve">String anotherName = </w:t>
       </w:r>
       <w:r>
         <w:rPr>
@@ -1172,7 +972,6 @@
         <w:br/>
         <w:t xml:space="preserve">        </w:t>
       </w:r>
-      <w:proofErr w:type="spellStart"/>
       <w:r>
         <w:rPr>
           <w:rFonts w:ascii="PT Mono" w:eastAsia="Times New Roman" w:hAnsi="PT Mono" w:cs="Courier New"/>
@@ -1202,17 +1001,7 @@
           <w:sz w:val="23"/>
           <w:szCs w:val="23"/>
         </w:rPr>
-        <w:t>.println</w:t>
-      </w:r>
-      <w:proofErr w:type="spellEnd"/>
-      <w:r>
-        <w:rPr>
-          <w:rFonts w:ascii="PT Mono" w:eastAsia="Times New Roman" w:hAnsi="PT Mono" w:cs="Courier New"/>
-          <w:color w:val="000000"/>
-          <w:sz w:val="23"/>
-          <w:szCs w:val="23"/>
-        </w:rPr>
-        <w:t>(</w:t>
+        <w:t>.println(</w:t>
       </w:r>
       <w:r>
         <w:rPr>
@@ -1242,17 +1031,7 @@
           <w:szCs w:val="23"/>
         </w:rPr>
         <w:br/>
-        <w:t xml:space="preserve">        </w:t>
-      </w:r>
-      <w:proofErr w:type="spellStart"/>
-      <w:r>
-        <w:rPr>
-          <w:rFonts w:ascii="PT Mono" w:eastAsia="Times New Roman" w:hAnsi="PT Mono" w:cs="Courier New"/>
-          <w:color w:val="000000"/>
-          <w:sz w:val="23"/>
-          <w:szCs w:val="23"/>
-        </w:rPr>
-        <w:t>System.</w:t>
+        <w:t xml:space="preserve">        System.</w:t>
       </w:r>
       <w:r>
         <w:rPr>
@@ -1274,9 +1053,8 @@
           <w:sz w:val="23"/>
           <w:szCs w:val="23"/>
         </w:rPr>
-        <w:t>.println</w:t>
-      </w:r>
-      <w:proofErr w:type="spellEnd"/>
+        <w:t>.println(name == anotherName);</w:t>
+      </w:r>
       <w:r>
         <w:rPr>
           <w:rFonts w:ascii="PT Mono" w:eastAsia="Times New Roman" w:hAnsi="PT Mono" w:cs="Courier New"/>
@@ -1284,9 +1062,8 @@
           <w:sz w:val="23"/>
           <w:szCs w:val="23"/>
         </w:rPr>
-        <w:t xml:space="preserve">(name == </w:t>
-      </w:r>
-      <w:proofErr w:type="spellStart"/>
+        <w:br/>
+      </w:r>
       <w:r>
         <w:rPr>
           <w:rFonts w:ascii="PT Mono" w:eastAsia="Times New Roman" w:hAnsi="PT Mono" w:cs="Courier New"/>
@@ -1294,46 +1071,8 @@
           <w:sz w:val="23"/>
           <w:szCs w:val="23"/>
         </w:rPr>
-        <w:t>anotherName</w:t>
-      </w:r>
-      <w:proofErr w:type="spellEnd"/>
-      <w:r>
-        <w:rPr>
-          <w:rFonts w:ascii="PT Mono" w:eastAsia="Times New Roman" w:hAnsi="PT Mono" w:cs="Courier New"/>
-          <w:color w:val="000000"/>
-          <w:sz w:val="23"/>
-          <w:szCs w:val="23"/>
-        </w:rPr>
-        <w:t>);</w:t>
-      </w:r>
-      <w:r>
-        <w:rPr>
-          <w:rFonts w:ascii="PT Mono" w:eastAsia="Times New Roman" w:hAnsi="PT Mono" w:cs="Courier New"/>
-          <w:color w:val="000000"/>
-          <w:sz w:val="23"/>
-          <w:szCs w:val="23"/>
-        </w:rPr>
         <w:br/>
-      </w:r>
-      <w:r>
-        <w:rPr>
-          <w:rFonts w:ascii="PT Mono" w:eastAsia="Times New Roman" w:hAnsi="PT Mono" w:cs="Courier New"/>
-          <w:color w:val="000000"/>
-          <w:sz w:val="23"/>
-          <w:szCs w:val="23"/>
-        </w:rPr>
-        <w:br/>
-        <w:t xml:space="preserve">        </w:t>
-      </w:r>
-      <w:proofErr w:type="spellStart"/>
-      <w:r>
-        <w:rPr>
-          <w:rFonts w:ascii="PT Mono" w:eastAsia="Times New Roman" w:hAnsi="PT Mono" w:cs="Courier New"/>
-          <w:color w:val="000000"/>
-          <w:sz w:val="23"/>
-          <w:szCs w:val="23"/>
-        </w:rPr>
-        <w:t>System.</w:t>
+        <w:t xml:space="preserve">        System.</w:t>
       </w:r>
       <w:r>
         <w:rPr>
@@ -1355,17 +1094,7 @@
           <w:sz w:val="23"/>
           <w:szCs w:val="23"/>
         </w:rPr>
-        <w:t>.println</w:t>
-      </w:r>
-      <w:proofErr w:type="spellEnd"/>
-      <w:r>
-        <w:rPr>
-          <w:rFonts w:ascii="PT Mono" w:eastAsia="Times New Roman" w:hAnsi="PT Mono" w:cs="Courier New"/>
-          <w:color w:val="000000"/>
-          <w:sz w:val="23"/>
-          <w:szCs w:val="23"/>
-        </w:rPr>
-        <w:t>(</w:t>
+        <w:t>.println(</w:t>
       </w:r>
       <w:r>
         <w:rPr>
@@ -1449,49 +1178,7 @@
           <w:sz w:val="23"/>
           <w:szCs w:val="23"/>
         </w:rPr>
-        <w:t>+</w:t>
-      </w:r>
-      <w:proofErr w:type="spellStart"/>
-      <w:proofErr w:type="gramStart"/>
-      <w:r>
-        <w:rPr>
-          <w:rFonts w:ascii="PT Mono" w:eastAsia="Times New Roman" w:hAnsi="PT Mono" w:cs="Courier New"/>
-          <w:color w:val="000000"/>
-          <w:sz w:val="23"/>
-          <w:szCs w:val="23"/>
-        </w:rPr>
-        <w:t>name.equals</w:t>
-      </w:r>
-      <w:proofErr w:type="spellEnd"/>
-      <w:proofErr w:type="gramEnd"/>
-      <w:r>
-        <w:rPr>
-          <w:rFonts w:ascii="PT Mono" w:eastAsia="Times New Roman" w:hAnsi="PT Mono" w:cs="Courier New"/>
-          <w:color w:val="000000"/>
-          <w:sz w:val="23"/>
-          <w:szCs w:val="23"/>
-        </w:rPr>
-        <w:t>(</w:t>
-      </w:r>
-      <w:proofErr w:type="spellStart"/>
-      <w:r>
-        <w:rPr>
-          <w:rFonts w:ascii="PT Mono" w:eastAsia="Times New Roman" w:hAnsi="PT Mono" w:cs="Courier New"/>
-          <w:color w:val="000000"/>
-          <w:sz w:val="23"/>
-          <w:szCs w:val="23"/>
-        </w:rPr>
-        <w:t>anotherName</w:t>
-      </w:r>
-      <w:proofErr w:type="spellEnd"/>
-      <w:r>
-        <w:rPr>
-          <w:rFonts w:ascii="PT Mono" w:eastAsia="Times New Roman" w:hAnsi="PT Mono" w:cs="Courier New"/>
-          <w:color w:val="000000"/>
-          <w:sz w:val="23"/>
-          <w:szCs w:val="23"/>
-        </w:rPr>
-        <w:t>));</w:t>
+        <w:t>+name.equals(anotherName));</w:t>
       </w:r>
       <w:r>
         <w:rPr>
@@ -1983,16 +1670,52 @@
       <w:r>
         <w:t xml:space="preserve">                                 </w:t>
       </w:r>
+    </w:p>
+    <w:p>
+      <w:pPr>
+        <w:pStyle w:val="ListParagraph"/>
+        <w:numPr>
+          <w:ilvl w:val="0"/>
+          <w:numId w:val="1"/>
+        </w:numPr>
+      </w:pPr>
+      <w:r>
+        <w:lastRenderedPageBreak/>
+        <w:t>What is constructor?</w:t>
+      </w:r>
+    </w:p>
+    <w:p>
+      <w:pPr>
+        <w:ind w:left="360"/>
+      </w:pPr>
+      <w:r>
+        <w:t xml:space="preserve">Solution : </w:t>
+      </w:r>
+    </w:p>
+    <w:p>
+      <w:pPr>
+        <w:ind w:left="360"/>
+      </w:pPr>
+      <w:r>
+        <w:t xml:space="preserve">Constructor is a method which has the same name as the class name, it doesn’t return any values. Constructor is used to setup/assign/initialize the values of the member variables of the particular class. </w:t>
+      </w:r>
+    </w:p>
+    <w:p>
+      <w:pPr>
+        <w:ind w:left="360"/>
+      </w:pPr>
+      <w:r>
+        <w:t xml:space="preserve">Note:  </w:t>
+      </w:r>
       <w:bookmarkStart w:id="0" w:name="_GoBack"/>
       <w:bookmarkEnd w:id="0"/>
-    </w:p>
-    <w:p>
-      <w:pPr>
-        <w:ind w:left="360"/>
-      </w:pPr>
-      <w:r>
-        <w:lastRenderedPageBreak/>
-        <w:t xml:space="preserve">                             </w:t>
+      <w:r>
+        <w:t xml:space="preserve">Default constructor is automatically created by JVM behind the scenes. </w:t>
+      </w:r>
+    </w:p>
+    <w:p>
+      <w:r>
+        <w:t xml:space="preserve">    </w:t>
       </w:r>
     </w:p>
     <w:sectPr>

</xml_diff>

<commit_message>
list and set learning
</commit_message>
<xml_diff>
--- a/basics/java-basics.docx
+++ b/basics/java-basics.docx
@@ -2,18 +2,1087 @@
 <file path=word/document.xml><?xml version="1.0" encoding="utf-8"?>
 <w:document xmlns:wpc="http://schemas.microsoft.com/office/word/2010/wordprocessingCanvas" xmlns:cx="http://schemas.microsoft.com/office/drawing/2014/chartex" xmlns:cx1="http://schemas.microsoft.com/office/drawing/2015/9/8/chartex" xmlns:cx2="http://schemas.microsoft.com/office/drawing/2015/10/21/chartex" xmlns:cx3="http://schemas.microsoft.com/office/drawing/2016/5/9/chartex" xmlns:cx4="http://schemas.microsoft.com/office/drawing/2016/5/10/chartex" xmlns:cx5="http://schemas.microsoft.com/office/drawing/2016/5/11/chartex" xmlns:cx6="http://schemas.microsoft.com/office/drawing/2016/5/12/chartex" xmlns:cx7="http://schemas.microsoft.com/office/drawing/2016/5/13/chartex" xmlns:cx8="http://schemas.microsoft.com/office/drawing/2016/5/14/chartex" xmlns:mc="http://schemas.openxmlformats.org/markup-compatibility/2006" xmlns:aink="http://schemas.microsoft.com/office/drawing/2016/ink" xmlns:am3d="http://schemas.microsoft.com/office/drawing/2017/model3d" xmlns:o="urn:schemas-microsoft-com:office:office" xmlns:r="http://schemas.openxmlformats.org/officeDocument/2006/relationships" xmlns:m="http://schemas.openxmlformats.org/officeDocument/2006/math" xmlns:v="urn:schemas-microsoft-com:vml" xmlns:wp14="http://schemas.microsoft.com/office/word/2010/wordprocessingDrawing" xmlns:wp="http://schemas.openxmlformats.org/drawingml/2006/wordprocessingDrawing" xmlns:w10="urn:schemas-microsoft-com:office:word" xmlns:w="http://schemas.openxmlformats.org/wordprocessingml/2006/main" xmlns:w14="http://schemas.microsoft.com/office/word/2010/wordml" xmlns:w15="http://schemas.microsoft.com/office/word/2012/wordml" xmlns:w16cid="http://schemas.microsoft.com/office/word/2016/wordml/cid" xmlns:w16se="http://schemas.microsoft.com/office/word/2015/wordml/symex" xmlns:wpg="http://schemas.microsoft.com/office/word/2010/wordprocessingGroup" xmlns:wpi="http://schemas.microsoft.com/office/word/2010/wordprocessingInk" xmlns:wne="http://schemas.microsoft.com/office/word/2006/wordml" xmlns:wps="http://schemas.microsoft.com/office/word/2010/wordprocessingShape" mc:Ignorable="w14 w15 w16se w16cid wp14">
   <w:body>
-    <w:p>
-      <w:pPr>
-        <w:pStyle w:val="ListParagraph"/>
+    <w:sdt>
+      <w:sdtPr>
+        <w:id w:val="-1059706387"/>
+        <w:docPartObj>
+          <w:docPartGallery w:val="Table of Contents"/>
+          <w:docPartUnique/>
+        </w:docPartObj>
+      </w:sdtPr>
+      <w:sdtEndPr>
+        <w:rPr>
+          <w:rFonts w:asciiTheme="minorHAnsi" w:eastAsiaTheme="minorHAnsi" w:hAnsiTheme="minorHAnsi" w:cstheme="minorBidi"/>
+          <w:noProof/>
+          <w:color w:val="auto"/>
+          <w:sz w:val="22"/>
+          <w:szCs w:val="22"/>
+        </w:rPr>
+      </w:sdtEndPr>
+      <w:sdtContent>
+        <w:p>
+          <w:pPr>
+            <w:pStyle w:val="TOCHeading"/>
+          </w:pPr>
+          <w:r>
+            <w:t>Table of Contents</w:t>
+          </w:r>
+        </w:p>
+        <w:p>
+          <w:pPr>
+            <w:pStyle w:val="TOC1"/>
+            <w:tabs>
+              <w:tab w:val="left" w:pos="410"/>
+              <w:tab w:val="right" w:leader="dot" w:pos="10790"/>
+            </w:tabs>
+            <w:rPr>
+              <w:rFonts w:eastAsiaTheme="minorEastAsia" w:cstheme="minorBidi"/>
+              <w:b w:val="0"/>
+              <w:bCs w:val="0"/>
+              <w:caps w:val="0"/>
+              <w:noProof/>
+              <w:sz w:val="24"/>
+              <w:szCs w:val="24"/>
+              <w:u w:val="none"/>
+            </w:rPr>
+          </w:pPr>
+          <w:r>
+            <w:rPr>
+              <w:b w:val="0"/>
+              <w:bCs w:val="0"/>
+            </w:rPr>
+            <w:fldChar w:fldCharType="begin"/>
+          </w:r>
+          <w:r>
+            <w:instrText xml:space="preserve"> TOC \o "1-3" \h \z \u </w:instrText>
+          </w:r>
+          <w:r>
+            <w:rPr>
+              <w:b w:val="0"/>
+              <w:bCs w:val="0"/>
+            </w:rPr>
+            <w:fldChar w:fldCharType="separate"/>
+          </w:r>
+          <w:hyperlink w:anchor="_Toc37491000" w:history="1">
+            <w:r>
+              <w:rPr>
+                <w:rStyle w:val="Hyperlink"/>
+                <w:noProof/>
+              </w:rPr>
+              <w:t>1.</w:t>
+            </w:r>
+            <w:r>
+              <w:rPr>
+                <w:rFonts w:eastAsiaTheme="minorEastAsia" w:cstheme="minorBidi"/>
+                <w:b w:val="0"/>
+                <w:bCs w:val="0"/>
+                <w:caps w:val="0"/>
+                <w:noProof/>
+                <w:sz w:val="24"/>
+                <w:szCs w:val="24"/>
+                <w:u w:val="none"/>
+              </w:rPr>
+              <w:tab/>
+            </w:r>
+            <w:r>
+              <w:rPr>
+                <w:rStyle w:val="Hyperlink"/>
+                <w:noProof/>
+              </w:rPr>
+              <w:t>What is variable:</w:t>
+            </w:r>
+            <w:r>
+              <w:rPr>
+                <w:noProof/>
+                <w:webHidden/>
+              </w:rPr>
+              <w:tab/>
+            </w:r>
+            <w:r>
+              <w:rPr>
+                <w:noProof/>
+                <w:webHidden/>
+              </w:rPr>
+              <w:fldChar w:fldCharType="begin"/>
+            </w:r>
+            <w:r>
+              <w:rPr>
+                <w:noProof/>
+                <w:webHidden/>
+              </w:rPr>
+              <w:instrText xml:space="preserve"> PAGEREF _Toc37491000 \h </w:instrText>
+            </w:r>
+            <w:r>
+              <w:rPr>
+                <w:noProof/>
+                <w:webHidden/>
+              </w:rPr>
+            </w:r>
+            <w:r>
+              <w:rPr>
+                <w:noProof/>
+                <w:webHidden/>
+              </w:rPr>
+              <w:fldChar w:fldCharType="separate"/>
+            </w:r>
+            <w:r>
+              <w:rPr>
+                <w:noProof/>
+                <w:webHidden/>
+              </w:rPr>
+              <w:t>1</w:t>
+            </w:r>
+            <w:r>
+              <w:rPr>
+                <w:noProof/>
+                <w:webHidden/>
+              </w:rPr>
+              <w:fldChar w:fldCharType="end"/>
+            </w:r>
+          </w:hyperlink>
+        </w:p>
+        <w:p>
+          <w:pPr>
+            <w:pStyle w:val="TOC2"/>
+            <w:tabs>
+              <w:tab w:val="left" w:pos="410"/>
+              <w:tab w:val="right" w:leader="dot" w:pos="10790"/>
+            </w:tabs>
+            <w:rPr>
+              <w:rFonts w:eastAsiaTheme="minorEastAsia" w:cstheme="minorBidi"/>
+              <w:b w:val="0"/>
+              <w:bCs w:val="0"/>
+              <w:smallCaps w:val="0"/>
+              <w:noProof/>
+              <w:sz w:val="24"/>
+              <w:szCs w:val="24"/>
+            </w:rPr>
+          </w:pPr>
+          <w:hyperlink w:anchor="_Toc37491001" w:history="1">
+            <w:r>
+              <w:rPr>
+                <w:rStyle w:val="Hyperlink"/>
+                <w:noProof/>
+              </w:rPr>
+              <w:t>2.</w:t>
+            </w:r>
+            <w:r>
+              <w:rPr>
+                <w:rFonts w:eastAsiaTheme="minorEastAsia" w:cstheme="minorBidi"/>
+                <w:b w:val="0"/>
+                <w:bCs w:val="0"/>
+                <w:smallCaps w:val="0"/>
+                <w:noProof/>
+                <w:sz w:val="24"/>
+                <w:szCs w:val="24"/>
+              </w:rPr>
+              <w:tab/>
+            </w:r>
+            <w:r>
+              <w:rPr>
+                <w:rStyle w:val="Hyperlink"/>
+                <w:noProof/>
+              </w:rPr>
+              <w:t>Java primitive datatypes:  java has 8 primitive data types.</w:t>
+            </w:r>
+            <w:r>
+              <w:rPr>
+                <w:noProof/>
+                <w:webHidden/>
+              </w:rPr>
+              <w:tab/>
+            </w:r>
+            <w:r>
+              <w:rPr>
+                <w:noProof/>
+                <w:webHidden/>
+              </w:rPr>
+              <w:fldChar w:fldCharType="begin"/>
+            </w:r>
+            <w:r>
+              <w:rPr>
+                <w:noProof/>
+                <w:webHidden/>
+              </w:rPr>
+              <w:instrText xml:space="preserve"> PAGEREF _Toc37491001 \h </w:instrText>
+            </w:r>
+            <w:r>
+              <w:rPr>
+                <w:noProof/>
+                <w:webHidden/>
+              </w:rPr>
+            </w:r>
+            <w:r>
+              <w:rPr>
+                <w:noProof/>
+                <w:webHidden/>
+              </w:rPr>
+              <w:fldChar w:fldCharType="separate"/>
+            </w:r>
+            <w:r>
+              <w:rPr>
+                <w:noProof/>
+                <w:webHidden/>
+              </w:rPr>
+              <w:t>1</w:t>
+            </w:r>
+            <w:r>
+              <w:rPr>
+                <w:noProof/>
+                <w:webHidden/>
+              </w:rPr>
+              <w:fldChar w:fldCharType="end"/>
+            </w:r>
+          </w:hyperlink>
+        </w:p>
+        <w:p>
+          <w:pPr>
+            <w:pStyle w:val="TOC2"/>
+            <w:tabs>
+              <w:tab w:val="left" w:pos="410"/>
+              <w:tab w:val="right" w:leader="dot" w:pos="10790"/>
+            </w:tabs>
+            <w:rPr>
+              <w:rFonts w:eastAsiaTheme="minorEastAsia" w:cstheme="minorBidi"/>
+              <w:b w:val="0"/>
+              <w:bCs w:val="0"/>
+              <w:smallCaps w:val="0"/>
+              <w:noProof/>
+              <w:sz w:val="24"/>
+              <w:szCs w:val="24"/>
+            </w:rPr>
+          </w:pPr>
+          <w:hyperlink w:anchor="_Toc37491002" w:history="1">
+            <w:r>
+              <w:rPr>
+                <w:rStyle w:val="Hyperlink"/>
+                <w:noProof/>
+              </w:rPr>
+              <w:t>3.</w:t>
+            </w:r>
+            <w:r>
+              <w:rPr>
+                <w:rFonts w:eastAsiaTheme="minorEastAsia" w:cstheme="minorBidi"/>
+                <w:b w:val="0"/>
+                <w:bCs w:val="0"/>
+                <w:smallCaps w:val="0"/>
+                <w:noProof/>
+                <w:sz w:val="24"/>
+                <w:szCs w:val="24"/>
+              </w:rPr>
+              <w:tab/>
+            </w:r>
+            <w:r>
+              <w:rPr>
+                <w:rStyle w:val="Hyperlink"/>
+                <w:noProof/>
+              </w:rPr>
+              <w:t>Characteristics of java language: why it is so famous ?</w:t>
+            </w:r>
+            <w:r>
+              <w:rPr>
+                <w:noProof/>
+                <w:webHidden/>
+              </w:rPr>
+              <w:tab/>
+            </w:r>
+            <w:r>
+              <w:rPr>
+                <w:noProof/>
+                <w:webHidden/>
+              </w:rPr>
+              <w:fldChar w:fldCharType="begin"/>
+            </w:r>
+            <w:r>
+              <w:rPr>
+                <w:noProof/>
+                <w:webHidden/>
+              </w:rPr>
+              <w:instrText xml:space="preserve"> PAGEREF _Toc37491002 \h </w:instrText>
+            </w:r>
+            <w:r>
+              <w:rPr>
+                <w:noProof/>
+                <w:webHidden/>
+              </w:rPr>
+            </w:r>
+            <w:r>
+              <w:rPr>
+                <w:noProof/>
+                <w:webHidden/>
+              </w:rPr>
+              <w:fldChar w:fldCharType="separate"/>
+            </w:r>
+            <w:r>
+              <w:rPr>
+                <w:noProof/>
+                <w:webHidden/>
+              </w:rPr>
+              <w:t>2</w:t>
+            </w:r>
+            <w:r>
+              <w:rPr>
+                <w:noProof/>
+                <w:webHidden/>
+              </w:rPr>
+              <w:fldChar w:fldCharType="end"/>
+            </w:r>
+          </w:hyperlink>
+        </w:p>
+        <w:p>
+          <w:pPr>
+            <w:pStyle w:val="TOC1"/>
+            <w:tabs>
+              <w:tab w:val="left" w:pos="410"/>
+              <w:tab w:val="right" w:leader="dot" w:pos="10790"/>
+            </w:tabs>
+            <w:rPr>
+              <w:rFonts w:eastAsiaTheme="minorEastAsia" w:cstheme="minorBidi"/>
+              <w:b w:val="0"/>
+              <w:bCs w:val="0"/>
+              <w:caps w:val="0"/>
+              <w:noProof/>
+              <w:sz w:val="24"/>
+              <w:szCs w:val="24"/>
+              <w:u w:val="none"/>
+            </w:rPr>
+          </w:pPr>
+          <w:hyperlink w:anchor="_Toc37491003" w:history="1">
+            <w:r>
+              <w:rPr>
+                <w:rStyle w:val="Hyperlink"/>
+                <w:noProof/>
+              </w:rPr>
+              <w:t>4.</w:t>
+            </w:r>
+            <w:r>
+              <w:rPr>
+                <w:rFonts w:eastAsiaTheme="minorEastAsia" w:cstheme="minorBidi"/>
+                <w:b w:val="0"/>
+                <w:bCs w:val="0"/>
+                <w:caps w:val="0"/>
+                <w:noProof/>
+                <w:sz w:val="24"/>
+                <w:szCs w:val="24"/>
+                <w:u w:val="none"/>
+              </w:rPr>
+              <w:tab/>
+            </w:r>
+            <w:r>
+              <w:rPr>
+                <w:rStyle w:val="Hyperlink"/>
+                <w:noProof/>
+              </w:rPr>
+              <w:t>Conditions:</w:t>
+            </w:r>
+            <w:r>
+              <w:rPr>
+                <w:noProof/>
+                <w:webHidden/>
+              </w:rPr>
+              <w:tab/>
+            </w:r>
+            <w:r>
+              <w:rPr>
+                <w:noProof/>
+                <w:webHidden/>
+              </w:rPr>
+              <w:fldChar w:fldCharType="begin"/>
+            </w:r>
+            <w:r>
+              <w:rPr>
+                <w:noProof/>
+                <w:webHidden/>
+              </w:rPr>
+              <w:instrText xml:space="preserve"> PAGEREF _Toc37491003 \h </w:instrText>
+            </w:r>
+            <w:r>
+              <w:rPr>
+                <w:noProof/>
+                <w:webHidden/>
+              </w:rPr>
+            </w:r>
+            <w:r>
+              <w:rPr>
+                <w:noProof/>
+                <w:webHidden/>
+              </w:rPr>
+              <w:fldChar w:fldCharType="separate"/>
+            </w:r>
+            <w:r>
+              <w:rPr>
+                <w:noProof/>
+                <w:webHidden/>
+              </w:rPr>
+              <w:t>2</w:t>
+            </w:r>
+            <w:r>
+              <w:rPr>
+                <w:noProof/>
+                <w:webHidden/>
+              </w:rPr>
+              <w:fldChar w:fldCharType="end"/>
+            </w:r>
+          </w:hyperlink>
+        </w:p>
+        <w:p>
+          <w:pPr>
+            <w:pStyle w:val="TOC1"/>
+            <w:tabs>
+              <w:tab w:val="left" w:pos="410"/>
+              <w:tab w:val="right" w:leader="dot" w:pos="10790"/>
+            </w:tabs>
+            <w:rPr>
+              <w:rFonts w:eastAsiaTheme="minorEastAsia" w:cstheme="minorBidi"/>
+              <w:b w:val="0"/>
+              <w:bCs w:val="0"/>
+              <w:caps w:val="0"/>
+              <w:noProof/>
+              <w:sz w:val="24"/>
+              <w:szCs w:val="24"/>
+              <w:u w:val="none"/>
+            </w:rPr>
+          </w:pPr>
+          <w:hyperlink w:anchor="_Toc37491004" w:history="1">
+            <w:r>
+              <w:rPr>
+                <w:rStyle w:val="Hyperlink"/>
+                <w:noProof/>
+              </w:rPr>
+              <w:t>5.</w:t>
+            </w:r>
+            <w:r>
+              <w:rPr>
+                <w:rFonts w:eastAsiaTheme="minorEastAsia" w:cstheme="minorBidi"/>
+                <w:b w:val="0"/>
+                <w:bCs w:val="0"/>
+                <w:caps w:val="0"/>
+                <w:noProof/>
+                <w:sz w:val="24"/>
+                <w:szCs w:val="24"/>
+                <w:u w:val="none"/>
+              </w:rPr>
+              <w:tab/>
+            </w:r>
+            <w:r>
+              <w:rPr>
+                <w:rStyle w:val="Hyperlink"/>
+                <w:noProof/>
+              </w:rPr>
+              <w:t>Relational Expressions:</w:t>
+            </w:r>
+            <w:r>
+              <w:rPr>
+                <w:noProof/>
+                <w:webHidden/>
+              </w:rPr>
+              <w:tab/>
+            </w:r>
+            <w:r>
+              <w:rPr>
+                <w:noProof/>
+                <w:webHidden/>
+              </w:rPr>
+              <w:fldChar w:fldCharType="begin"/>
+            </w:r>
+            <w:r>
+              <w:rPr>
+                <w:noProof/>
+                <w:webHidden/>
+              </w:rPr>
+              <w:instrText xml:space="preserve"> PAGEREF _Toc37491004 \h </w:instrText>
+            </w:r>
+            <w:r>
+              <w:rPr>
+                <w:noProof/>
+                <w:webHidden/>
+              </w:rPr>
+            </w:r>
+            <w:r>
+              <w:rPr>
+                <w:noProof/>
+                <w:webHidden/>
+              </w:rPr>
+              <w:fldChar w:fldCharType="separate"/>
+            </w:r>
+            <w:r>
+              <w:rPr>
+                <w:noProof/>
+                <w:webHidden/>
+              </w:rPr>
+              <w:t>2</w:t>
+            </w:r>
+            <w:r>
+              <w:rPr>
+                <w:noProof/>
+                <w:webHidden/>
+              </w:rPr>
+              <w:fldChar w:fldCharType="end"/>
+            </w:r>
+          </w:hyperlink>
+        </w:p>
+        <w:p>
+          <w:pPr>
+            <w:pStyle w:val="TOC1"/>
+            <w:tabs>
+              <w:tab w:val="left" w:pos="410"/>
+              <w:tab w:val="right" w:leader="dot" w:pos="10790"/>
+            </w:tabs>
+            <w:rPr>
+              <w:rFonts w:eastAsiaTheme="minorEastAsia" w:cstheme="minorBidi"/>
+              <w:b w:val="0"/>
+              <w:bCs w:val="0"/>
+              <w:caps w:val="0"/>
+              <w:noProof/>
+              <w:sz w:val="24"/>
+              <w:szCs w:val="24"/>
+              <w:u w:val="none"/>
+            </w:rPr>
+          </w:pPr>
+          <w:hyperlink w:anchor="_Toc37491005" w:history="1">
+            <w:r>
+              <w:rPr>
+                <w:rStyle w:val="Hyperlink"/>
+                <w:noProof/>
+                <w:highlight w:val="yellow"/>
+              </w:rPr>
+              <w:t>6.</w:t>
+            </w:r>
+            <w:r>
+              <w:rPr>
+                <w:rFonts w:eastAsiaTheme="minorEastAsia" w:cstheme="minorBidi"/>
+                <w:b w:val="0"/>
+                <w:bCs w:val="0"/>
+                <w:caps w:val="0"/>
+                <w:noProof/>
+                <w:sz w:val="24"/>
+                <w:szCs w:val="24"/>
+                <w:u w:val="none"/>
+              </w:rPr>
+              <w:tab/>
+            </w:r>
+            <w:r>
+              <w:rPr>
+                <w:rStyle w:val="Hyperlink"/>
+                <w:noProof/>
+                <w:highlight w:val="yellow"/>
+              </w:rPr>
+              <w:t>Difference between == and .equals() method in Java</w:t>
+            </w:r>
+            <w:r>
+              <w:rPr>
+                <w:noProof/>
+                <w:webHidden/>
+              </w:rPr>
+              <w:tab/>
+            </w:r>
+            <w:r>
+              <w:rPr>
+                <w:noProof/>
+                <w:webHidden/>
+              </w:rPr>
+              <w:fldChar w:fldCharType="begin"/>
+            </w:r>
+            <w:r>
+              <w:rPr>
+                <w:noProof/>
+                <w:webHidden/>
+              </w:rPr>
+              <w:instrText xml:space="preserve"> PAGEREF _Toc37491005 \h </w:instrText>
+            </w:r>
+            <w:r>
+              <w:rPr>
+                <w:noProof/>
+                <w:webHidden/>
+              </w:rPr>
+            </w:r>
+            <w:r>
+              <w:rPr>
+                <w:noProof/>
+                <w:webHidden/>
+              </w:rPr>
+              <w:fldChar w:fldCharType="separate"/>
+            </w:r>
+            <w:r>
+              <w:rPr>
+                <w:noProof/>
+                <w:webHidden/>
+              </w:rPr>
+              <w:t>3</w:t>
+            </w:r>
+            <w:r>
+              <w:rPr>
+                <w:noProof/>
+                <w:webHidden/>
+              </w:rPr>
+              <w:fldChar w:fldCharType="end"/>
+            </w:r>
+          </w:hyperlink>
+        </w:p>
+        <w:p>
+          <w:pPr>
+            <w:pStyle w:val="TOC1"/>
+            <w:tabs>
+              <w:tab w:val="left" w:pos="410"/>
+              <w:tab w:val="right" w:leader="dot" w:pos="10790"/>
+            </w:tabs>
+            <w:rPr>
+              <w:rFonts w:eastAsiaTheme="minorEastAsia" w:cstheme="minorBidi"/>
+              <w:b w:val="0"/>
+              <w:bCs w:val="0"/>
+              <w:caps w:val="0"/>
+              <w:noProof/>
+              <w:sz w:val="24"/>
+              <w:szCs w:val="24"/>
+              <w:u w:val="none"/>
+            </w:rPr>
+          </w:pPr>
+          <w:hyperlink w:anchor="_Toc37491006" w:history="1">
+            <w:r>
+              <w:rPr>
+                <w:rStyle w:val="Hyperlink"/>
+                <w:noProof/>
+              </w:rPr>
+              <w:t>7.</w:t>
+            </w:r>
+            <w:r>
+              <w:rPr>
+                <w:rFonts w:eastAsiaTheme="minorEastAsia" w:cstheme="minorBidi"/>
+                <w:b w:val="0"/>
+                <w:bCs w:val="0"/>
+                <w:caps w:val="0"/>
+                <w:noProof/>
+                <w:sz w:val="24"/>
+                <w:szCs w:val="24"/>
+                <w:u w:val="none"/>
+              </w:rPr>
+              <w:tab/>
+            </w:r>
+            <w:r>
+              <w:rPr>
+                <w:rStyle w:val="Hyperlink"/>
+                <w:noProof/>
+              </w:rPr>
+              <w:t>What is a string?</w:t>
+            </w:r>
+            <w:r>
+              <w:rPr>
+                <w:noProof/>
+                <w:webHidden/>
+              </w:rPr>
+              <w:tab/>
+            </w:r>
+            <w:r>
+              <w:rPr>
+                <w:noProof/>
+                <w:webHidden/>
+              </w:rPr>
+              <w:fldChar w:fldCharType="begin"/>
+            </w:r>
+            <w:r>
+              <w:rPr>
+                <w:noProof/>
+                <w:webHidden/>
+              </w:rPr>
+              <w:instrText xml:space="preserve"> PAGEREF _Toc37491006 \h </w:instrText>
+            </w:r>
+            <w:r>
+              <w:rPr>
+                <w:noProof/>
+                <w:webHidden/>
+              </w:rPr>
+            </w:r>
+            <w:r>
+              <w:rPr>
+                <w:noProof/>
+                <w:webHidden/>
+              </w:rPr>
+              <w:fldChar w:fldCharType="separate"/>
+            </w:r>
+            <w:r>
+              <w:rPr>
+                <w:noProof/>
+                <w:webHidden/>
+              </w:rPr>
+              <w:t>4</w:t>
+            </w:r>
+            <w:r>
+              <w:rPr>
+                <w:noProof/>
+                <w:webHidden/>
+              </w:rPr>
+              <w:fldChar w:fldCharType="end"/>
+            </w:r>
+          </w:hyperlink>
+        </w:p>
+        <w:p>
+          <w:pPr>
+            <w:pStyle w:val="TOC1"/>
+            <w:tabs>
+              <w:tab w:val="left" w:pos="410"/>
+              <w:tab w:val="right" w:leader="dot" w:pos="10790"/>
+            </w:tabs>
+            <w:rPr>
+              <w:rFonts w:eastAsiaTheme="minorEastAsia" w:cstheme="minorBidi"/>
+              <w:b w:val="0"/>
+              <w:bCs w:val="0"/>
+              <w:caps w:val="0"/>
+              <w:noProof/>
+              <w:sz w:val="24"/>
+              <w:szCs w:val="24"/>
+              <w:u w:val="none"/>
+            </w:rPr>
+          </w:pPr>
+          <w:hyperlink w:anchor="_Toc37491007" w:history="1">
+            <w:r>
+              <w:rPr>
+                <w:rStyle w:val="Hyperlink"/>
+                <w:noProof/>
+              </w:rPr>
+              <w:t>8.</w:t>
+            </w:r>
+            <w:r>
+              <w:rPr>
+                <w:rFonts w:eastAsiaTheme="minorEastAsia" w:cstheme="minorBidi"/>
+                <w:b w:val="0"/>
+                <w:bCs w:val="0"/>
+                <w:caps w:val="0"/>
+                <w:noProof/>
+                <w:sz w:val="24"/>
+                <w:szCs w:val="24"/>
+                <w:u w:val="none"/>
+              </w:rPr>
+              <w:tab/>
+            </w:r>
+            <w:r>
+              <w:rPr>
+                <w:rStyle w:val="Hyperlink"/>
+                <w:noProof/>
+              </w:rPr>
+              <w:t>What is constructor?</w:t>
+            </w:r>
+            <w:r>
+              <w:rPr>
+                <w:noProof/>
+                <w:webHidden/>
+              </w:rPr>
+              <w:tab/>
+            </w:r>
+            <w:r>
+              <w:rPr>
+                <w:noProof/>
+                <w:webHidden/>
+              </w:rPr>
+              <w:fldChar w:fldCharType="begin"/>
+            </w:r>
+            <w:r>
+              <w:rPr>
+                <w:noProof/>
+                <w:webHidden/>
+              </w:rPr>
+              <w:instrText xml:space="preserve"> PAGEREF _Toc37491007 \h </w:instrText>
+            </w:r>
+            <w:r>
+              <w:rPr>
+                <w:noProof/>
+                <w:webHidden/>
+              </w:rPr>
+            </w:r>
+            <w:r>
+              <w:rPr>
+                <w:noProof/>
+                <w:webHidden/>
+              </w:rPr>
+              <w:fldChar w:fldCharType="separate"/>
+            </w:r>
+            <w:r>
+              <w:rPr>
+                <w:noProof/>
+                <w:webHidden/>
+              </w:rPr>
+              <w:t>4</w:t>
+            </w:r>
+            <w:r>
+              <w:rPr>
+                <w:noProof/>
+                <w:webHidden/>
+              </w:rPr>
+              <w:fldChar w:fldCharType="end"/>
+            </w:r>
+          </w:hyperlink>
+        </w:p>
+        <w:p>
+          <w:pPr>
+            <w:pStyle w:val="TOC1"/>
+            <w:tabs>
+              <w:tab w:val="left" w:pos="410"/>
+              <w:tab w:val="right" w:leader="dot" w:pos="10790"/>
+            </w:tabs>
+            <w:rPr>
+              <w:rFonts w:eastAsiaTheme="minorEastAsia" w:cstheme="minorBidi"/>
+              <w:b w:val="0"/>
+              <w:bCs w:val="0"/>
+              <w:caps w:val="0"/>
+              <w:noProof/>
+              <w:sz w:val="24"/>
+              <w:szCs w:val="24"/>
+              <w:u w:val="none"/>
+            </w:rPr>
+          </w:pPr>
+          <w:hyperlink w:anchor="_Toc37491008" w:history="1">
+            <w:r>
+              <w:rPr>
+                <w:rStyle w:val="Hyperlink"/>
+                <w:noProof/>
+              </w:rPr>
+              <w:t>9.</w:t>
+            </w:r>
+            <w:r>
+              <w:rPr>
+                <w:rFonts w:eastAsiaTheme="minorEastAsia" w:cstheme="minorBidi"/>
+                <w:b w:val="0"/>
+                <w:bCs w:val="0"/>
+                <w:caps w:val="0"/>
+                <w:noProof/>
+                <w:sz w:val="24"/>
+                <w:szCs w:val="24"/>
+                <w:u w:val="none"/>
+              </w:rPr>
+              <w:tab/>
+            </w:r>
+            <w:r>
+              <w:rPr>
+                <w:rStyle w:val="Hyperlink"/>
+                <w:noProof/>
+              </w:rPr>
+              <w:t>Access Modifiers:</w:t>
+            </w:r>
+            <w:r>
+              <w:rPr>
+                <w:noProof/>
+                <w:webHidden/>
+              </w:rPr>
+              <w:tab/>
+            </w:r>
+            <w:r>
+              <w:rPr>
+                <w:noProof/>
+                <w:webHidden/>
+              </w:rPr>
+              <w:fldChar w:fldCharType="begin"/>
+            </w:r>
+            <w:r>
+              <w:rPr>
+                <w:noProof/>
+                <w:webHidden/>
+              </w:rPr>
+              <w:instrText xml:space="preserve"> PAGEREF _Toc37491008 \h </w:instrText>
+            </w:r>
+            <w:r>
+              <w:rPr>
+                <w:noProof/>
+                <w:webHidden/>
+              </w:rPr>
+            </w:r>
+            <w:r>
+              <w:rPr>
+                <w:noProof/>
+                <w:webHidden/>
+              </w:rPr>
+              <w:fldChar w:fldCharType="separate"/>
+            </w:r>
+            <w:r>
+              <w:rPr>
+                <w:noProof/>
+                <w:webHidden/>
+              </w:rPr>
+              <w:t>5</w:t>
+            </w:r>
+            <w:r>
+              <w:rPr>
+                <w:noProof/>
+                <w:webHidden/>
+              </w:rPr>
+              <w:fldChar w:fldCharType="end"/>
+            </w:r>
+          </w:hyperlink>
+        </w:p>
+        <w:p>
+          <w:pPr>
+            <w:pStyle w:val="TOC1"/>
+            <w:tabs>
+              <w:tab w:val="left" w:pos="522"/>
+              <w:tab w:val="right" w:leader="dot" w:pos="10790"/>
+            </w:tabs>
+            <w:rPr>
+              <w:rFonts w:eastAsiaTheme="minorEastAsia" w:cstheme="minorBidi"/>
+              <w:b w:val="0"/>
+              <w:bCs w:val="0"/>
+              <w:caps w:val="0"/>
+              <w:noProof/>
+              <w:sz w:val="24"/>
+              <w:szCs w:val="24"/>
+              <w:u w:val="none"/>
+            </w:rPr>
+          </w:pPr>
+          <w:hyperlink w:anchor="_Toc37491009" w:history="1">
+            <w:r>
+              <w:rPr>
+                <w:rStyle w:val="Hyperlink"/>
+                <w:noProof/>
+              </w:rPr>
+              <w:t>10.</w:t>
+            </w:r>
+            <w:r>
+              <w:rPr>
+                <w:rFonts w:eastAsiaTheme="minorEastAsia" w:cstheme="minorBidi"/>
+                <w:b w:val="0"/>
+                <w:bCs w:val="0"/>
+                <w:caps w:val="0"/>
+                <w:noProof/>
+                <w:sz w:val="24"/>
+                <w:szCs w:val="24"/>
+                <w:u w:val="none"/>
+              </w:rPr>
+              <w:tab/>
+            </w:r>
+            <w:r>
+              <w:rPr>
+                <w:rStyle w:val="Hyperlink"/>
+                <w:noProof/>
+              </w:rPr>
+              <w:t>Data Hiding (Encapsulation):</w:t>
+            </w:r>
+            <w:r>
+              <w:rPr>
+                <w:noProof/>
+                <w:webHidden/>
+              </w:rPr>
+              <w:tab/>
+            </w:r>
+            <w:r>
+              <w:rPr>
+                <w:noProof/>
+                <w:webHidden/>
+              </w:rPr>
+              <w:fldChar w:fldCharType="begin"/>
+            </w:r>
+            <w:r>
+              <w:rPr>
+                <w:noProof/>
+                <w:webHidden/>
+              </w:rPr>
+              <w:instrText xml:space="preserve"> PAGEREF _Toc37491009 \h </w:instrText>
+            </w:r>
+            <w:r>
+              <w:rPr>
+                <w:noProof/>
+                <w:webHidden/>
+              </w:rPr>
+            </w:r>
+            <w:r>
+              <w:rPr>
+                <w:noProof/>
+                <w:webHidden/>
+              </w:rPr>
+              <w:fldChar w:fldCharType="separate"/>
+            </w:r>
+            <w:r>
+              <w:rPr>
+                <w:noProof/>
+                <w:webHidden/>
+              </w:rPr>
+              <w:t>5</w:t>
+            </w:r>
+            <w:r>
+              <w:rPr>
+                <w:noProof/>
+                <w:webHidden/>
+              </w:rPr>
+              <w:fldChar w:fldCharType="end"/>
+            </w:r>
+          </w:hyperlink>
+        </w:p>
+        <w:p>
+          <w:r>
+            <w:rPr>
+              <w:b/>
+              <w:bCs/>
+              <w:noProof/>
+            </w:rPr>
+            <w:fldChar w:fldCharType="end"/>
+          </w:r>
+        </w:p>
+      </w:sdtContent>
+    </w:sdt>
+    <w:p>
+      <w:pPr>
+        <w:ind w:left="720" w:hanging="360"/>
+      </w:pPr>
+    </w:p>
+    <w:p>
+      <w:pPr>
+        <w:ind w:left="720" w:hanging="360"/>
+      </w:pPr>
+    </w:p>
+    <w:p>
+      <w:pPr>
+        <w:ind w:left="720" w:hanging="360"/>
+      </w:pPr>
+    </w:p>
+    <w:p>
+      <w:pPr>
+        <w:ind w:left="720" w:hanging="360"/>
+      </w:pPr>
+    </w:p>
+    <w:p>
+      <w:pPr>
+        <w:ind w:left="720" w:hanging="360"/>
+      </w:pPr>
+    </w:p>
+    <w:p>
+      <w:pPr>
+        <w:ind w:left="720" w:hanging="360"/>
+      </w:pPr>
+    </w:p>
+    <w:p>
+      <w:pPr>
+        <w:ind w:left="720" w:hanging="360"/>
+      </w:pPr>
+    </w:p>
+    <w:p>
+      <w:pPr>
+        <w:ind w:left="720" w:hanging="360"/>
+      </w:pPr>
+    </w:p>
+    <w:p>
+      <w:pPr>
+        <w:ind w:left="720" w:hanging="360"/>
+      </w:pPr>
+    </w:p>
+    <w:p>
+      <w:pPr>
+        <w:ind w:left="720" w:hanging="360"/>
+      </w:pPr>
+      <w:bookmarkStart w:id="0" w:name="_GoBack"/>
+      <w:bookmarkEnd w:id="0"/>
+    </w:p>
+    <w:p>
+      <w:pPr>
+        <w:pStyle w:val="Heading1"/>
         <w:numPr>
           <w:ilvl w:val="0"/>
-          <w:numId w:val="1"/>
+          <w:numId w:val="6"/>
         </w:numPr>
       </w:pPr>
-      <w:r>
+      <w:bookmarkStart w:id="1" w:name="_Toc37491000"/>
+      <w:r>
+        <w:lastRenderedPageBreak/>
         <w:t>What is variable:</w:t>
       </w:r>
-    </w:p>
+      <w:bookmarkEnd w:id="1"/>
+    </w:p>
+    <w:p/>
     <w:p>
       <w:pPr>
         <w:ind w:left="360"/>
@@ -27,8 +1096,13 @@
         <w:ind w:left="360"/>
       </w:pPr>
       <w:r>
-        <w:t xml:space="preserve">     Ex:     int x = 0;   </w:t>
-      </w:r>
+        <w:t xml:space="preserve">     Ex:     int x = </w:t>
+      </w:r>
+      <w:proofErr w:type="gramStart"/>
+      <w:r>
+        <w:t xml:space="preserve">0;   </w:t>
+      </w:r>
+      <w:proofErr w:type="gramEnd"/>
       <w:r>
         <w:sym w:font="Wingdings" w:char="F0E0"/>
       </w:r>
@@ -41,7 +1115,15 @@
         <w:ind w:left="360"/>
       </w:pPr>
       <w:r>
-        <w:t xml:space="preserve">               String name = “Virginia”;     </w:t>
+        <w:t xml:space="preserve">               String name = “Virginia</w:t>
+      </w:r>
+      <w:proofErr w:type="gramStart"/>
+      <w:r>
+        <w:t xml:space="preserve">”;   </w:t>
+      </w:r>
+      <w:proofErr w:type="gramEnd"/>
+      <w:r>
+        <w:t xml:space="preserve">  </w:t>
       </w:r>
       <w:r>
         <w:sym w:font="Wingdings" w:char="F0E0"/>
@@ -62,15 +1144,17 @@
     </w:p>
     <w:p>
       <w:pPr>
-        <w:pStyle w:val="ListParagraph"/>
+        <w:pStyle w:val="Heading2"/>
         <w:numPr>
           <w:ilvl w:val="0"/>
-          <w:numId w:val="1"/>
+          <w:numId w:val="6"/>
         </w:numPr>
       </w:pPr>
+      <w:bookmarkStart w:id="2" w:name="_Toc37491001"/>
       <w:r>
         <w:t>Java primitive datatypes:  java has 8 primitive data types.</w:t>
       </w:r>
+      <w:bookmarkEnd w:id="2"/>
     </w:p>
     <w:p/>
     <w:p>
@@ -95,8 +1179,13 @@
           </w:tcPr>
           <w:p>
             <w:r>
-              <w:t xml:space="preserve">                DataType</w:t>
-            </w:r>
+              <w:t xml:space="preserve">                </w:t>
+            </w:r>
+            <w:proofErr w:type="spellStart"/>
+            <w:r>
+              <w:t>DataType</w:t>
+            </w:r>
+            <w:proofErr w:type="spellEnd"/>
           </w:p>
         </w:tc>
         <w:tc>
@@ -179,10 +1268,18 @@
               <w:t>i</w:t>
             </w:r>
             <w:r>
-              <w:t xml:space="preserve">nt </w:t>
-            </w:r>
-            <w:r>
-              <w:t xml:space="preserve">  (numbers)</w:t>
+              <w:t>nt</w:t>
+            </w:r>
+            <w:proofErr w:type="gramStart"/>
+            <w:r>
+              <w:t xml:space="preserve"> </w:t>
+            </w:r>
+            <w:r>
+              <w:t xml:space="preserve">  (</w:t>
+            </w:r>
+            <w:proofErr w:type="gramEnd"/>
+            <w:r>
+              <w:t>numbers)</w:t>
             </w:r>
           </w:p>
         </w:tc>
@@ -206,6 +1303,7 @@
             <w:r>
               <w:t xml:space="preserve">                </w:t>
             </w:r>
+            <w:proofErr w:type="gramStart"/>
             <w:r>
               <w:t>l</w:t>
             </w:r>
@@ -213,7 +1311,11 @@
               <w:t>ong</w:t>
             </w:r>
             <w:r>
-              <w:t xml:space="preserve">  (numbers)</w:t>
+              <w:t xml:space="preserve">  (</w:t>
+            </w:r>
+            <w:proofErr w:type="gramEnd"/>
+            <w:r>
+              <w:t>numbers)</w:t>
             </w:r>
           </w:p>
         </w:tc>
@@ -235,7 +1337,15 @@
           </w:tcPr>
           <w:p>
             <w:r>
-              <w:t xml:space="preserve">                float  (decimals values)</w:t>
+              <w:t xml:space="preserve">                </w:t>
+            </w:r>
+            <w:proofErr w:type="gramStart"/>
+            <w:r>
+              <w:t>float  (</w:t>
+            </w:r>
+            <w:proofErr w:type="gramEnd"/>
+            <w:r>
+              <w:t>decimals values)</w:t>
             </w:r>
           </w:p>
         </w:tc>
@@ -279,7 +1389,15 @@
           </w:tcPr>
           <w:p>
             <w:r>
-              <w:t xml:space="preserve">               char    (for ex: ‘c’, ‘b’, ‘2’,’1’)</w:t>
+              <w:t xml:space="preserve">               char </w:t>
+            </w:r>
+            <w:proofErr w:type="gramStart"/>
+            <w:r>
+              <w:t xml:space="preserve">   (</w:t>
+            </w:r>
+            <w:proofErr w:type="gramEnd"/>
+            <w:r>
+              <w:t>for ex: ‘c’, ‘b’, ‘2’,’1’)</w:t>
             </w:r>
           </w:p>
         </w:tc>
@@ -301,7 +1419,20 @@
           </w:tcPr>
           <w:p>
             <w:r>
-              <w:t xml:space="preserve">               boolean  (true or false)</w:t>
+              <w:t xml:space="preserve">               </w:t>
+            </w:r>
+            <w:proofErr w:type="spellStart"/>
+            <w:proofErr w:type="gramStart"/>
+            <w:r>
+              <w:t>boolean</w:t>
+            </w:r>
+            <w:proofErr w:type="spellEnd"/>
+            <w:r>
+              <w:t xml:space="preserve">  (</w:t>
+            </w:r>
+            <w:proofErr w:type="gramEnd"/>
+            <w:r>
+              <w:t>true or false)</w:t>
             </w:r>
           </w:p>
         </w:tc>
@@ -310,8 +1441,15 @@
             <w:tcW w:w="4675" w:type="dxa"/>
           </w:tcPr>
           <w:p>
-            <w:r>
-              <w:t xml:space="preserve">                                    1 bit</w:t>
+            <w:pPr>
+              <w:pStyle w:val="ListParagraph"/>
+              <w:numPr>
+                <w:ilvl w:val="0"/>
+                <w:numId w:val="7"/>
+              </w:numPr>
+            </w:pPr>
+            <w:r>
+              <w:t>bit</w:t>
             </w:r>
           </w:p>
         </w:tc>
@@ -329,21 +1467,30 @@
     </w:p>
     <w:p>
       <w:pPr>
-        <w:pStyle w:val="ListParagraph"/>
+        <w:pStyle w:val="Heading2"/>
         <w:numPr>
           <w:ilvl w:val="0"/>
-          <w:numId w:val="1"/>
+          <w:numId w:val="6"/>
         </w:numPr>
-        <w:ind w:left="360"/>
-      </w:pPr>
-      <w:r>
-        <w:t xml:space="preserve"> Characteristics of java </w:t>
+      </w:pPr>
+      <w:bookmarkStart w:id="3" w:name="_Toc37491002"/>
+      <w:r>
+        <w:t xml:space="preserve">Characteristics of java </w:t>
       </w:r>
       <w:r>
         <w:t>language:</w:t>
       </w:r>
       <w:r>
-        <w:t xml:space="preserve"> why it is so famous ? </w:t>
+        <w:t xml:space="preserve"> why it is so </w:t>
+      </w:r>
+      <w:proofErr w:type="gramStart"/>
+      <w:r>
+        <w:t>famous ?</w:t>
+      </w:r>
+      <w:bookmarkEnd w:id="3"/>
+      <w:proofErr w:type="gramEnd"/>
+      <w:r>
+        <w:t xml:space="preserve"> </w:t>
       </w:r>
     </w:p>
     <w:p>
@@ -378,23 +1525,47 @@
         <w:ind w:left="768"/>
       </w:pPr>
       <w:r>
-        <w:t xml:space="preserve">Java is platform independent language, write once and execute anywhere </w:t>
-      </w:r>
-      <w:r>
-        <w:t xml:space="preserve"> (if the particular device has JVM/JRE installed). </w:t>
+        <w:t xml:space="preserve">Java is platform independent language, write once and execute </w:t>
+      </w:r>
+      <w:proofErr w:type="gramStart"/>
+      <w:r>
+        <w:t xml:space="preserve">anywhere </w:t>
+      </w:r>
+      <w:r>
+        <w:t xml:space="preserve"> (</w:t>
+      </w:r>
+      <w:proofErr w:type="gramEnd"/>
+      <w:r>
+        <w:t xml:space="preserve">if the particular device has JVM/JRE installed). </w:t>
       </w:r>
     </w:p>
     <w:p/>
     <w:p>
       <w:pPr>
-        <w:pStyle w:val="ListParagraph"/>
+        <w:pStyle w:val="Heading1"/>
         <w:numPr>
           <w:ilvl w:val="0"/>
-          <w:numId w:val="1"/>
+          <w:numId w:val="6"/>
         </w:numPr>
       </w:pPr>
-      <w:r>
-        <w:t xml:space="preserve"> Conditions :   In programming world, conditions are computations</w:t>
+      <w:bookmarkStart w:id="4" w:name="_Toc37491003"/>
+      <w:r>
+        <w:rPr>
+          <w:rStyle w:val="Heading2Char"/>
+        </w:rPr>
+        <w:t>Conditions:</w:t>
+      </w:r>
+      <w:bookmarkEnd w:id="4"/>
+      <w:r>
+        <w:t xml:space="preserve">   </w:t>
+      </w:r>
+    </w:p>
+    <w:p>
+      <w:pPr>
+        <w:pStyle w:val="ListParagraph"/>
+      </w:pPr>
+      <w:r>
+        <w:t>In programming world, conditions are computations</w:t>
       </w:r>
       <w:r>
         <w:t>, each condition</w:t>
@@ -414,15 +1585,17 @@
     <w:p/>
     <w:p>
       <w:pPr>
-        <w:pStyle w:val="ListParagraph"/>
+        <w:pStyle w:val="Heading1"/>
         <w:numPr>
           <w:ilvl w:val="0"/>
-          <w:numId w:val="1"/>
+          <w:numId w:val="6"/>
         </w:numPr>
       </w:pPr>
-      <w:r>
-        <w:t xml:space="preserve"> Relational Expressions:</w:t>
-      </w:r>
+      <w:bookmarkStart w:id="5" w:name="_Toc37491004"/>
+      <w:r>
+        <w:t>Relational Expressions:</w:t>
+      </w:r>
+      <w:bookmarkEnd w:id="5"/>
     </w:p>
     <w:tbl>
       <w:tblPr>
@@ -623,28 +1796,52 @@
     <w:p/>
     <w:p>
       <w:pPr>
-        <w:pStyle w:val="ListParagraph"/>
+        <w:pStyle w:val="Heading1"/>
         <w:numPr>
           <w:ilvl w:val="0"/>
-          <w:numId w:val="1"/>
+          <w:numId w:val="6"/>
         </w:numPr>
         <w:rPr>
           <w:highlight w:val="yellow"/>
         </w:rPr>
       </w:pPr>
+      <w:bookmarkStart w:id="6" w:name="_Toc37491005"/>
       <w:r>
         <w:rPr>
           <w:highlight w:val="yellow"/>
         </w:rPr>
-        <w:t>Difference between == and .equals() method in Java</w:t>
-      </w:r>
+        <w:t xml:space="preserve">Difference between == </w:t>
+      </w:r>
+      <w:proofErr w:type="gramStart"/>
+      <w:r>
+        <w:rPr>
+          <w:highlight w:val="yellow"/>
+        </w:rPr>
+        <w:t>and .equals</w:t>
+      </w:r>
+      <w:proofErr w:type="gramEnd"/>
+      <w:r>
+        <w:rPr>
+          <w:highlight w:val="yellow"/>
+        </w:rPr>
+        <w:t>() method in Java</w:t>
+      </w:r>
+      <w:bookmarkEnd w:id="6"/>
     </w:p>
     <w:p>
       <w:pPr>
         <w:ind w:left="360"/>
       </w:pPr>
       <w:r>
-        <w:t>In general both equals() and “==” operator in Java are used to compare objects to check equality but here are some of the differences between the two:</w:t>
+        <w:t xml:space="preserve">In general both </w:t>
+      </w:r>
+      <w:proofErr w:type="gramStart"/>
+      <w:r>
+        <w:t>equals(</w:t>
+      </w:r>
+      <w:proofErr w:type="gramEnd"/>
+      <w:r>
+        <w:t>) and “==” operator in Java are used to compare objects to check equality but here are some of the differences between the two:</w:t>
       </w:r>
     </w:p>
     <w:p>
@@ -657,7 +1854,15 @@
         <w:ind w:left="360"/>
       </w:pPr>
       <w:r>
-        <w:t>Main difference between .equals() method and == operator is that one is method and other is operator.</w:t>
+        <w:t xml:space="preserve">Main difference </w:t>
+      </w:r>
+      <w:proofErr w:type="gramStart"/>
+      <w:r>
+        <w:t>between .equals</w:t>
+      </w:r>
+      <w:proofErr w:type="gramEnd"/>
+      <w:r>
+        <w:t>() method and == operator is that one is method and other is operator.</w:t>
       </w:r>
     </w:p>
     <w:p>
@@ -665,7 +1870,23 @@
         <w:ind w:left="360"/>
       </w:pPr>
       <w:r>
-        <w:t>We can use == operators for reference comparison (address comparison) and .equals() method for content comparison. In simple words, == checks if both objects point to the same memory location whereas .equals() evaluates to the comparison of values in the objects.</w:t>
+        <w:t xml:space="preserve">We can use == operators for reference comparison (address comparison) </w:t>
+      </w:r>
+      <w:proofErr w:type="gramStart"/>
+      <w:r>
+        <w:t>and .equals</w:t>
+      </w:r>
+      <w:proofErr w:type="gramEnd"/>
+      <w:r>
+        <w:t xml:space="preserve">() method for content comparison. In simple words, == checks if both objects point to the same memory location </w:t>
+      </w:r>
+      <w:proofErr w:type="gramStart"/>
+      <w:r>
+        <w:t>whereas .equals</w:t>
+      </w:r>
+      <w:proofErr w:type="gramEnd"/>
+      <w:r>
+        <w:t>() evaluates to the comparison of values in the objects.</w:t>
       </w:r>
     </w:p>
     <w:p>
@@ -673,7 +1894,15 @@
         <w:ind w:left="360"/>
       </w:pPr>
       <w:r>
-        <w:t>If a class does not override the equals method, then by default it uses equals(Object o) method of the closest parent class that has overridden this method. See this for detail</w:t>
+        <w:t xml:space="preserve">If a class does not override the equals method, then by default it uses </w:t>
+      </w:r>
+      <w:proofErr w:type="gramStart"/>
+      <w:r>
+        <w:t>equals(</w:t>
+      </w:r>
+      <w:proofErr w:type="gramEnd"/>
+      <w:r>
+        <w:t>Object o) method of the closest parent class that has overridden this method. See this for detail</w:t>
       </w:r>
     </w:p>
     <w:p>
@@ -721,7 +1950,6 @@
         <w:ind w:left="360"/>
       </w:pPr>
       <w:r>
-        <w:lastRenderedPageBreak/>
         <w:t>Example:</w:t>
       </w:r>
     </w:p>
@@ -768,6 +1996,7 @@
         </w:rPr>
         <w:t xml:space="preserve">public class </w:t>
       </w:r>
+      <w:proofErr w:type="spellStart"/>
       <w:r>
         <w:rPr>
           <w:rFonts w:ascii="PT Mono" w:eastAsia="Times New Roman" w:hAnsi="PT Mono" w:cs="Courier New"/>
@@ -775,7 +2004,17 @@
           <w:sz w:val="23"/>
           <w:szCs w:val="23"/>
         </w:rPr>
-        <w:t>DifferenceEqualsAndEqualOperator {</w:t>
+        <w:t>DifferenceEqualsAndEqualOperator</w:t>
+      </w:r>
+      <w:proofErr w:type="spellEnd"/>
+      <w:r>
+        <w:rPr>
+          <w:rFonts w:ascii="PT Mono" w:eastAsia="Times New Roman" w:hAnsi="PT Mono" w:cs="Courier New"/>
+          <w:color w:val="000000"/>
+          <w:sz w:val="23"/>
+          <w:szCs w:val="23"/>
+        </w:rPr>
+        <w:t xml:space="preserve"> {</w:t>
       </w:r>
       <w:r>
         <w:rPr>
@@ -807,6 +2046,7 @@
         </w:rPr>
         <w:t xml:space="preserve">public static void </w:t>
       </w:r>
+      <w:proofErr w:type="gramStart"/>
       <w:r>
         <w:rPr>
           <w:rFonts w:ascii="PT Mono" w:eastAsia="Times New Roman" w:hAnsi="PT Mono" w:cs="Courier New"/>
@@ -814,7 +2054,37 @@
           <w:sz w:val="23"/>
           <w:szCs w:val="23"/>
         </w:rPr>
-        <w:t>main(String[] args) {</w:t>
+        <w:t>main(</w:t>
+      </w:r>
+      <w:proofErr w:type="gramEnd"/>
+      <w:r>
+        <w:rPr>
+          <w:rFonts w:ascii="PT Mono" w:eastAsia="Times New Roman" w:hAnsi="PT Mono" w:cs="Courier New"/>
+          <w:color w:val="000000"/>
+          <w:sz w:val="23"/>
+          <w:szCs w:val="23"/>
+        </w:rPr>
+        <w:t xml:space="preserve">String[] </w:t>
+      </w:r>
+      <w:proofErr w:type="spellStart"/>
+      <w:r>
+        <w:rPr>
+          <w:rFonts w:ascii="PT Mono" w:eastAsia="Times New Roman" w:hAnsi="PT Mono" w:cs="Courier New"/>
+          <w:color w:val="000000"/>
+          <w:sz w:val="23"/>
+          <w:szCs w:val="23"/>
+        </w:rPr>
+        <w:t>args</w:t>
+      </w:r>
+      <w:proofErr w:type="spellEnd"/>
+      <w:r>
+        <w:rPr>
+          <w:rFonts w:ascii="PT Mono" w:eastAsia="Times New Roman" w:hAnsi="PT Mono" w:cs="Courier New"/>
+          <w:color w:val="000000"/>
+          <w:sz w:val="23"/>
+          <w:szCs w:val="23"/>
+        </w:rPr>
+        <w:t>) {</w:t>
       </w:r>
       <w:r>
         <w:rPr>
@@ -896,7 +2166,27 @@
           <w:sz w:val="23"/>
           <w:szCs w:val="23"/>
         </w:rPr>
-        <w:t xml:space="preserve">String anotherName = </w:t>
+        <w:t xml:space="preserve">String </w:t>
+      </w:r>
+      <w:proofErr w:type="spellStart"/>
+      <w:r>
+        <w:rPr>
+          <w:rFonts w:ascii="PT Mono" w:eastAsia="Times New Roman" w:hAnsi="PT Mono" w:cs="Courier New"/>
+          <w:color w:val="000000"/>
+          <w:sz w:val="23"/>
+          <w:szCs w:val="23"/>
+        </w:rPr>
+        <w:t>anotherName</w:t>
+      </w:r>
+      <w:proofErr w:type="spellEnd"/>
+      <w:r>
+        <w:rPr>
+          <w:rFonts w:ascii="PT Mono" w:eastAsia="Times New Roman" w:hAnsi="PT Mono" w:cs="Courier New"/>
+          <w:color w:val="000000"/>
+          <w:sz w:val="23"/>
+          <w:szCs w:val="23"/>
+        </w:rPr>
+        <w:t xml:space="preserve"> = </w:t>
       </w:r>
       <w:r>
         <w:rPr>
@@ -972,6 +2262,7 @@
         <w:br/>
         <w:t xml:space="preserve">        </w:t>
       </w:r>
+      <w:proofErr w:type="spellStart"/>
       <w:r>
         <w:rPr>
           <w:rFonts w:ascii="PT Mono" w:eastAsia="Times New Roman" w:hAnsi="PT Mono" w:cs="Courier New"/>
@@ -1001,7 +2292,17 @@
           <w:sz w:val="23"/>
           <w:szCs w:val="23"/>
         </w:rPr>
-        <w:t>.println(</w:t>
+        <w:t>.println</w:t>
+      </w:r>
+      <w:proofErr w:type="spellEnd"/>
+      <w:r>
+        <w:rPr>
+          <w:rFonts w:ascii="PT Mono" w:eastAsia="Times New Roman" w:hAnsi="PT Mono" w:cs="Courier New"/>
+          <w:color w:val="000000"/>
+          <w:sz w:val="23"/>
+          <w:szCs w:val="23"/>
+        </w:rPr>
+        <w:t>(</w:t>
       </w:r>
       <w:r>
         <w:rPr>
@@ -1031,7 +2332,17 @@
           <w:szCs w:val="23"/>
         </w:rPr>
         <w:br/>
-        <w:t xml:space="preserve">        System.</w:t>
+        <w:t xml:space="preserve">        </w:t>
+      </w:r>
+      <w:proofErr w:type="spellStart"/>
+      <w:r>
+        <w:rPr>
+          <w:rFonts w:ascii="PT Mono" w:eastAsia="Times New Roman" w:hAnsi="PT Mono" w:cs="Courier New"/>
+          <w:color w:val="000000"/>
+          <w:sz w:val="23"/>
+          <w:szCs w:val="23"/>
+        </w:rPr>
+        <w:t>System.</w:t>
       </w:r>
       <w:r>
         <w:rPr>
@@ -1053,8 +2364,9 @@
           <w:sz w:val="23"/>
           <w:szCs w:val="23"/>
         </w:rPr>
-        <w:t>.println(name == anotherName);</w:t>
-      </w:r>
+        <w:t>.println</w:t>
+      </w:r>
+      <w:proofErr w:type="spellEnd"/>
       <w:r>
         <w:rPr>
           <w:rFonts w:ascii="PT Mono" w:eastAsia="Times New Roman" w:hAnsi="PT Mono" w:cs="Courier New"/>
@@ -1062,6 +2374,35 @@
           <w:sz w:val="23"/>
           <w:szCs w:val="23"/>
         </w:rPr>
+        <w:t xml:space="preserve">(name == </w:t>
+      </w:r>
+      <w:proofErr w:type="spellStart"/>
+      <w:r>
+        <w:rPr>
+          <w:rFonts w:ascii="PT Mono" w:eastAsia="Times New Roman" w:hAnsi="PT Mono" w:cs="Courier New"/>
+          <w:color w:val="000000"/>
+          <w:sz w:val="23"/>
+          <w:szCs w:val="23"/>
+        </w:rPr>
+        <w:t>anotherName</w:t>
+      </w:r>
+      <w:proofErr w:type="spellEnd"/>
+      <w:r>
+        <w:rPr>
+          <w:rFonts w:ascii="PT Mono" w:eastAsia="Times New Roman" w:hAnsi="PT Mono" w:cs="Courier New"/>
+          <w:color w:val="000000"/>
+          <w:sz w:val="23"/>
+          <w:szCs w:val="23"/>
+        </w:rPr>
+        <w:t>);</w:t>
+      </w:r>
+      <w:r>
+        <w:rPr>
+          <w:rFonts w:ascii="PT Mono" w:eastAsia="Times New Roman" w:hAnsi="PT Mono" w:cs="Courier New"/>
+          <w:color w:val="000000"/>
+          <w:sz w:val="23"/>
+          <w:szCs w:val="23"/>
+        </w:rPr>
         <w:br/>
       </w:r>
       <w:r>
@@ -1072,7 +2413,17 @@
           <w:szCs w:val="23"/>
         </w:rPr>
         <w:br/>
-        <w:t xml:space="preserve">        System.</w:t>
+        <w:t xml:space="preserve">        </w:t>
+      </w:r>
+      <w:proofErr w:type="spellStart"/>
+      <w:r>
+        <w:rPr>
+          <w:rFonts w:ascii="PT Mono" w:eastAsia="Times New Roman" w:hAnsi="PT Mono" w:cs="Courier New"/>
+          <w:color w:val="000000"/>
+          <w:sz w:val="23"/>
+          <w:szCs w:val="23"/>
+        </w:rPr>
+        <w:t>System.</w:t>
       </w:r>
       <w:r>
         <w:rPr>
@@ -1094,7 +2445,17 @@
           <w:sz w:val="23"/>
           <w:szCs w:val="23"/>
         </w:rPr>
-        <w:t>.println(</w:t>
+        <w:t>.println</w:t>
+      </w:r>
+      <w:proofErr w:type="spellEnd"/>
+      <w:r>
+        <w:rPr>
+          <w:rFonts w:ascii="PT Mono" w:eastAsia="Times New Roman" w:hAnsi="PT Mono" w:cs="Courier New"/>
+          <w:color w:val="000000"/>
+          <w:sz w:val="23"/>
+          <w:szCs w:val="23"/>
+        </w:rPr>
+        <w:t>(</w:t>
       </w:r>
       <w:r>
         <w:rPr>
@@ -1178,7 +2539,49 @@
           <w:sz w:val="23"/>
           <w:szCs w:val="23"/>
         </w:rPr>
-        <w:t>+name.equals(anotherName));</w:t>
+        <w:t>+</w:t>
+      </w:r>
+      <w:proofErr w:type="spellStart"/>
+      <w:proofErr w:type="gramStart"/>
+      <w:r>
+        <w:rPr>
+          <w:rFonts w:ascii="PT Mono" w:eastAsia="Times New Roman" w:hAnsi="PT Mono" w:cs="Courier New"/>
+          <w:color w:val="000000"/>
+          <w:sz w:val="23"/>
+          <w:szCs w:val="23"/>
+        </w:rPr>
+        <w:t>name.equals</w:t>
+      </w:r>
+      <w:proofErr w:type="spellEnd"/>
+      <w:proofErr w:type="gramEnd"/>
+      <w:r>
+        <w:rPr>
+          <w:rFonts w:ascii="PT Mono" w:eastAsia="Times New Roman" w:hAnsi="PT Mono" w:cs="Courier New"/>
+          <w:color w:val="000000"/>
+          <w:sz w:val="23"/>
+          <w:szCs w:val="23"/>
+        </w:rPr>
+        <w:t>(</w:t>
+      </w:r>
+      <w:proofErr w:type="spellStart"/>
+      <w:r>
+        <w:rPr>
+          <w:rFonts w:ascii="PT Mono" w:eastAsia="Times New Roman" w:hAnsi="PT Mono" w:cs="Courier New"/>
+          <w:color w:val="000000"/>
+          <w:sz w:val="23"/>
+          <w:szCs w:val="23"/>
+        </w:rPr>
+        <w:t>anotherName</w:t>
+      </w:r>
+      <w:proofErr w:type="spellEnd"/>
+      <w:r>
+        <w:rPr>
+          <w:rFonts w:ascii="PT Mono" w:eastAsia="Times New Roman" w:hAnsi="PT Mono" w:cs="Courier New"/>
+          <w:color w:val="000000"/>
+          <w:sz w:val="23"/>
+          <w:szCs w:val="23"/>
+        </w:rPr>
+        <w:t>));</w:t>
       </w:r>
       <w:r>
         <w:rPr>
@@ -1353,15 +2756,17 @@
     </w:p>
     <w:p>
       <w:pPr>
-        <w:pStyle w:val="ListParagraph"/>
+        <w:pStyle w:val="Heading1"/>
         <w:numPr>
           <w:ilvl w:val="0"/>
-          <w:numId w:val="1"/>
+          <w:numId w:val="6"/>
         </w:numPr>
       </w:pPr>
+      <w:bookmarkStart w:id="7" w:name="_Toc37491006"/>
       <w:r>
         <w:t>What is a string?</w:t>
       </w:r>
+      <w:bookmarkEnd w:id="7"/>
     </w:p>
     <w:p>
       <w:pPr>
@@ -1660,6 +3065,7 @@
         <w:ind w:left="360"/>
       </w:pPr>
       <w:r>
+        <w:lastRenderedPageBreak/>
         <w:t xml:space="preserve">                              </w:t>
       </w:r>
     </w:p>
@@ -1669,6 +3075,402 @@
       </w:pPr>
       <w:r>
         <w:t xml:space="preserve">                                 </w:t>
+      </w:r>
+    </w:p>
+    <w:p>
+      <w:pPr>
+        <w:pStyle w:val="Heading1"/>
+        <w:numPr>
+          <w:ilvl w:val="0"/>
+          <w:numId w:val="6"/>
+        </w:numPr>
+      </w:pPr>
+      <w:bookmarkStart w:id="8" w:name="_Toc37491007"/>
+      <w:r>
+        <w:t>What is constructor?</w:t>
+      </w:r>
+      <w:bookmarkEnd w:id="8"/>
+    </w:p>
+    <w:p>
+      <w:pPr>
+        <w:ind w:left="360"/>
+      </w:pPr>
+      <w:proofErr w:type="gramStart"/>
+      <w:r>
+        <w:t>Solution :</w:t>
+      </w:r>
+      <w:proofErr w:type="gramEnd"/>
+      <w:r>
+        <w:t xml:space="preserve"> </w:t>
+      </w:r>
+    </w:p>
+    <w:p>
+      <w:pPr>
+        <w:ind w:left="360"/>
+      </w:pPr>
+      <w:r>
+        <w:t xml:space="preserve">Constructor is a method which has the same name as the class name, it doesn’t return any values. Constructor is used to setup/assign/initialize the values of the member variables of the particular class. </w:t>
+      </w:r>
+    </w:p>
+    <w:p>
+      <w:pPr>
+        <w:ind w:left="360"/>
+      </w:pPr>
+      <w:r>
+        <w:t xml:space="preserve">Note:  Default constructor is automatically created by JVM behind the scenes. </w:t>
+      </w:r>
+    </w:p>
+    <w:p>
+      <w:pPr>
+        <w:ind w:left="360"/>
+      </w:pPr>
+    </w:p>
+    <w:p>
+      <w:pPr>
+        <w:ind w:left="360"/>
+      </w:pPr>
+    </w:p>
+    <w:p>
+      <w:pPr>
+        <w:pStyle w:val="Heading1"/>
+        <w:numPr>
+          <w:ilvl w:val="0"/>
+          <w:numId w:val="6"/>
+        </w:numPr>
+      </w:pPr>
+      <w:bookmarkStart w:id="9" w:name="_Toc37491008"/>
+      <w:r>
+        <w:t>Access Modifiers:</w:t>
+      </w:r>
+      <w:bookmarkEnd w:id="9"/>
+    </w:p>
+    <w:p>
+      <w:r>
+        <w:t xml:space="preserve">   </w:t>
+      </w:r>
+    </w:p>
+    <w:p>
+      <w:r>
+        <w:t xml:space="preserve">Solution: </w:t>
+      </w:r>
+    </w:p>
+    <w:p/>
+    <w:p/>
+    <w:tbl>
+      <w:tblPr>
+        <w:tblStyle w:val="TableGrid"/>
+        <w:tblW w:w="0" w:type="auto"/>
+        <w:tblLook w:val="04A0" w:firstRow="1" w:lastRow="0" w:firstColumn="1" w:lastColumn="0" w:noHBand="0" w:noVBand="1"/>
+      </w:tblPr>
+      <w:tblGrid>
+        <w:gridCol w:w="2158"/>
+        <w:gridCol w:w="2158"/>
+        <w:gridCol w:w="2158"/>
+        <w:gridCol w:w="2158"/>
+        <w:gridCol w:w="2158"/>
+      </w:tblGrid>
+      <w:tr>
+        <w:tc>
+          <w:tcPr>
+            <w:tcW w:w="2158" w:type="dxa"/>
+          </w:tcPr>
+          <w:p>
+            <w:pPr>
+              <w:rPr>
+                <w:highlight w:val="green"/>
+              </w:rPr>
+            </w:pPr>
+            <w:r>
+              <w:t xml:space="preserve">Access Modifier </w:t>
+            </w:r>
+          </w:p>
+        </w:tc>
+        <w:tc>
+          <w:tcPr>
+            <w:tcW w:w="2158" w:type="dxa"/>
+          </w:tcPr>
+          <w:p>
+            <w:r>
+              <w:t>Class</w:t>
+            </w:r>
+          </w:p>
+        </w:tc>
+        <w:tc>
+          <w:tcPr>
+            <w:tcW w:w="2158" w:type="dxa"/>
+          </w:tcPr>
+          <w:p>
+            <w:r>
+              <w:t>Package</w:t>
+            </w:r>
+          </w:p>
+        </w:tc>
+        <w:tc>
+          <w:tcPr>
+            <w:tcW w:w="2158" w:type="dxa"/>
+          </w:tcPr>
+          <w:p>
+            <w:proofErr w:type="spellStart"/>
+            <w:r>
+              <w:t>SubClass</w:t>
+            </w:r>
+            <w:proofErr w:type="spellEnd"/>
+          </w:p>
+        </w:tc>
+        <w:tc>
+          <w:tcPr>
+            <w:tcW w:w="2158" w:type="dxa"/>
+          </w:tcPr>
+          <w:p>
+            <w:r>
+              <w:t>Project</w:t>
+            </w:r>
+          </w:p>
+        </w:tc>
+      </w:tr>
+      <w:tr>
+        <w:tc>
+          <w:tcPr>
+            <w:tcW w:w="2158" w:type="dxa"/>
+          </w:tcPr>
+          <w:p>
+            <w:pPr>
+              <w:rPr>
+                <w:highlight w:val="green"/>
+              </w:rPr>
+            </w:pPr>
+            <w:r>
+              <w:rPr>
+                <w:highlight w:val="green"/>
+              </w:rPr>
+              <w:t>p</w:t>
+            </w:r>
+            <w:r>
+              <w:rPr>
+                <w:highlight w:val="green"/>
+              </w:rPr>
+              <w:t xml:space="preserve">ublic </w:t>
+            </w:r>
+          </w:p>
+        </w:tc>
+        <w:tc>
+          <w:tcPr>
+            <w:tcW w:w="2158" w:type="dxa"/>
+          </w:tcPr>
+          <w:p>
+            <w:r>
+              <w:t>X</w:t>
+            </w:r>
+          </w:p>
+        </w:tc>
+        <w:tc>
+          <w:tcPr>
+            <w:tcW w:w="2158" w:type="dxa"/>
+          </w:tcPr>
+          <w:p>
+            <w:r>
+              <w:t>X</w:t>
+            </w:r>
+          </w:p>
+        </w:tc>
+        <w:tc>
+          <w:tcPr>
+            <w:tcW w:w="2158" w:type="dxa"/>
+          </w:tcPr>
+          <w:p>
+            <w:r>
+              <w:t>X</w:t>
+            </w:r>
+          </w:p>
+        </w:tc>
+        <w:tc>
+          <w:tcPr>
+            <w:tcW w:w="2158" w:type="dxa"/>
+          </w:tcPr>
+          <w:p>
+            <w:r>
+              <w:t>X</w:t>
+            </w:r>
+          </w:p>
+        </w:tc>
+      </w:tr>
+      <w:tr>
+        <w:tc>
+          <w:tcPr>
+            <w:tcW w:w="2158" w:type="dxa"/>
+          </w:tcPr>
+          <w:p>
+            <w:pPr>
+              <w:rPr>
+                <w:highlight w:val="green"/>
+              </w:rPr>
+            </w:pPr>
+            <w:r>
+              <w:rPr>
+                <w:highlight w:val="green"/>
+              </w:rPr>
+              <w:t xml:space="preserve">protected </w:t>
+            </w:r>
+          </w:p>
+        </w:tc>
+        <w:tc>
+          <w:tcPr>
+            <w:tcW w:w="2158" w:type="dxa"/>
+          </w:tcPr>
+          <w:p>
+            <w:r>
+              <w:t>X</w:t>
+            </w:r>
+          </w:p>
+        </w:tc>
+        <w:tc>
+          <w:tcPr>
+            <w:tcW w:w="2158" w:type="dxa"/>
+          </w:tcPr>
+          <w:p>
+            <w:r>
+              <w:t>X</w:t>
+            </w:r>
+          </w:p>
+        </w:tc>
+        <w:tc>
+          <w:tcPr>
+            <w:tcW w:w="2158" w:type="dxa"/>
+          </w:tcPr>
+          <w:p>
+            <w:r>
+              <w:t>X</w:t>
+            </w:r>
+          </w:p>
+        </w:tc>
+        <w:tc>
+          <w:tcPr>
+            <w:tcW w:w="2158" w:type="dxa"/>
+          </w:tcPr>
+          <w:p/>
+        </w:tc>
+      </w:tr>
+      <w:tr>
+        <w:tc>
+          <w:tcPr>
+            <w:tcW w:w="2158" w:type="dxa"/>
+          </w:tcPr>
+          <w:p>
+            <w:pPr>
+              <w:rPr>
+                <w:highlight w:val="green"/>
+              </w:rPr>
+            </w:pPr>
+            <w:r>
+              <w:rPr>
+                <w:highlight w:val="green"/>
+              </w:rPr>
+              <w:t>default</w:t>
+            </w:r>
+          </w:p>
+        </w:tc>
+        <w:tc>
+          <w:tcPr>
+            <w:tcW w:w="2158" w:type="dxa"/>
+          </w:tcPr>
+          <w:p>
+            <w:r>
+              <w:t>X</w:t>
+            </w:r>
+          </w:p>
+        </w:tc>
+        <w:tc>
+          <w:tcPr>
+            <w:tcW w:w="2158" w:type="dxa"/>
+          </w:tcPr>
+          <w:p>
+            <w:r>
+              <w:t>X</w:t>
+            </w:r>
+          </w:p>
+        </w:tc>
+        <w:tc>
+          <w:tcPr>
+            <w:tcW w:w="2158" w:type="dxa"/>
+          </w:tcPr>
+          <w:p/>
+        </w:tc>
+        <w:tc>
+          <w:tcPr>
+            <w:tcW w:w="2158" w:type="dxa"/>
+          </w:tcPr>
+          <w:p/>
+        </w:tc>
+      </w:tr>
+      <w:tr>
+        <w:tc>
+          <w:tcPr>
+            <w:tcW w:w="2158" w:type="dxa"/>
+          </w:tcPr>
+          <w:p>
+            <w:pPr>
+              <w:rPr>
+                <w:highlight w:val="green"/>
+              </w:rPr>
+            </w:pPr>
+            <w:r>
+              <w:rPr>
+                <w:highlight w:val="green"/>
+              </w:rPr>
+              <w:t xml:space="preserve">private </w:t>
+            </w:r>
+          </w:p>
+        </w:tc>
+        <w:tc>
+          <w:tcPr>
+            <w:tcW w:w="2158" w:type="dxa"/>
+          </w:tcPr>
+          <w:p>
+            <w:r>
+              <w:t>X</w:t>
+            </w:r>
+          </w:p>
+        </w:tc>
+        <w:tc>
+          <w:tcPr>
+            <w:tcW w:w="2158" w:type="dxa"/>
+          </w:tcPr>
+          <w:p/>
+        </w:tc>
+        <w:tc>
+          <w:tcPr>
+            <w:tcW w:w="2158" w:type="dxa"/>
+          </w:tcPr>
+          <w:p/>
+        </w:tc>
+        <w:tc>
+          <w:tcPr>
+            <w:tcW w:w="2158" w:type="dxa"/>
+          </w:tcPr>
+          <w:p/>
+        </w:tc>
+      </w:tr>
+    </w:tbl>
+    <w:p/>
+    <w:p>
+      <w:r>
+        <w:t xml:space="preserve">        </w:t>
+      </w:r>
+    </w:p>
+    <w:p>
+      <w:r>
+        <w:t>General rules of class:</w:t>
+      </w:r>
+    </w:p>
+    <w:p/>
+    <w:p>
+      <w:r>
+        <w:t xml:space="preserve">  It is always good to use:</w:t>
+      </w:r>
+    </w:p>
+    <w:p>
+      <w:r>
+        <w:t xml:space="preserve"> </w:t>
       </w:r>
     </w:p>
     <w:p>
@@ -1676,41 +3478,112 @@
         <w:pStyle w:val="ListParagraph"/>
         <w:numPr>
           <w:ilvl w:val="0"/>
-          <w:numId w:val="1"/>
+          <w:numId w:val="3"/>
         </w:numPr>
       </w:pPr>
       <w:r>
+        <w:t>private for data/member variables.</w:t>
+      </w:r>
+    </w:p>
+    <w:p>
+      <w:pPr>
+        <w:pStyle w:val="ListParagraph"/>
+        <w:numPr>
+          <w:ilvl w:val="0"/>
+          <w:numId w:val="3"/>
+        </w:numPr>
+      </w:pPr>
+      <w:r>
+        <w:t>public for methods.</w:t>
+      </w:r>
+    </w:p>
+    <w:p>
+      <w:pPr>
+        <w:pStyle w:val="ListParagraph"/>
+        <w:numPr>
+          <w:ilvl w:val="0"/>
+          <w:numId w:val="3"/>
+        </w:numPr>
+      </w:pPr>
+      <w:r>
+        <w:t>private for inner classes.</w:t>
+      </w:r>
+    </w:p>
+    <w:p/>
+    <w:p/>
+    <w:p>
+      <w:pPr>
+        <w:pStyle w:val="Heading1"/>
+        <w:numPr>
+          <w:ilvl w:val="0"/>
+          <w:numId w:val="6"/>
+        </w:numPr>
+      </w:pPr>
+      <w:bookmarkStart w:id="10" w:name="_Toc37491009"/>
+      <w:r>
         <w:lastRenderedPageBreak/>
-        <w:t>What is constructor?</w:t>
-      </w:r>
-    </w:p>
-    <w:p>
-      <w:pPr>
-        <w:ind w:left="360"/>
-      </w:pPr>
-      <w:r>
-        <w:t xml:space="preserve">Solution : </w:t>
-      </w:r>
-    </w:p>
-    <w:p>
-      <w:pPr>
-        <w:ind w:left="360"/>
-      </w:pPr>
-      <w:r>
-        <w:t xml:space="preserve">Constructor is a method which has the same name as the class name, it doesn’t return any values. Constructor is used to setup/assign/initialize the values of the member variables of the particular class. </w:t>
-      </w:r>
-    </w:p>
-    <w:p>
-      <w:pPr>
-        <w:ind w:left="360"/>
-      </w:pPr>
-      <w:r>
-        <w:t xml:space="preserve">Note:  </w:t>
-      </w:r>
-      <w:bookmarkStart w:id="0" w:name="_GoBack"/>
-      <w:bookmarkEnd w:id="0"/>
-      <w:r>
-        <w:t xml:space="preserve">Default constructor is automatically created by JVM behind the scenes. </w:t>
+        <w:t>Data Hiding</w:t>
+      </w:r>
+      <w:r>
+        <w:t xml:space="preserve"> (Encapsulation</w:t>
+      </w:r>
+      <w:r>
+        <w:t>):</w:t>
+      </w:r>
+      <w:bookmarkEnd w:id="10"/>
+      <w:r>
+        <w:t xml:space="preserve">   </w:t>
+      </w:r>
+    </w:p>
+    <w:p/>
+    <w:p>
+      <w:pPr>
+        <w:pStyle w:val="ListParagraph"/>
+      </w:pPr>
+      <w:r>
+        <w:t>It is the concept of protecting the data/member variables form accidental manipulations, private access modifier is used to protect the data/member variables of any class.</w:t>
+      </w:r>
+    </w:p>
+    <w:p>
+      <w:pPr>
+        <w:pStyle w:val="ListParagraph"/>
+      </w:pPr>
+    </w:p>
+    <w:p>
+      <w:pPr>
+        <w:pStyle w:val="ListParagraph"/>
+      </w:pPr>
+      <w:r>
+        <w:t>When we protect the data/member variables, still objects need to access the members of the class?</w:t>
+      </w:r>
+    </w:p>
+    <w:p>
+      <w:pPr>
+        <w:pStyle w:val="ListParagraph"/>
+      </w:pPr>
+    </w:p>
+    <w:p>
+      <w:pPr>
+        <w:pStyle w:val="ListParagraph"/>
+      </w:pPr>
+      <w:r>
+        <w:t>Solution:  use setter methods to set the values of the member variables and get methods to retrieve the values of the member variables:</w:t>
+      </w:r>
+    </w:p>
+    <w:p>
+      <w:pPr>
+        <w:pStyle w:val="ListParagraph"/>
+      </w:pPr>
+    </w:p>
+    <w:p>
+      <w:pPr>
+        <w:pStyle w:val="ListParagraph"/>
+      </w:pPr>
+    </w:p>
+    <w:p/>
+    <w:p>
+      <w:r>
+        <w:t xml:space="preserve">                  </w:t>
       </w:r>
     </w:p>
     <w:p>
@@ -1820,6 +3693,208 @@
     </w:lvl>
   </w:abstractNum>
   <w:abstractNum w:abstractNumId="1" w15:restartNumberingAfterBreak="0">
+    <w:nsid w:val="20EC2A5E"/>
+    <w:multiLevelType w:val="hybridMultilevel"/>
+    <w:tmpl w:val="DD4C3BB8"/>
+    <w:lvl w:ilvl="0" w:tplc="E3B05F48">
+      <w:start w:val="1"/>
+      <w:numFmt w:val="decimal"/>
+      <w:lvlText w:val="%1."/>
+      <w:lvlJc w:val="left"/>
+      <w:pPr>
+        <w:ind w:left="1080" w:hanging="360"/>
+      </w:pPr>
+      <w:rPr>
+        <w:rFonts w:hint="default"/>
+      </w:rPr>
+    </w:lvl>
+    <w:lvl w:ilvl="1" w:tplc="04090019" w:tentative="1">
+      <w:start w:val="1"/>
+      <w:numFmt w:val="lowerLetter"/>
+      <w:lvlText w:val="%2."/>
+      <w:lvlJc w:val="left"/>
+      <w:pPr>
+        <w:ind w:left="1800" w:hanging="360"/>
+      </w:pPr>
+    </w:lvl>
+    <w:lvl w:ilvl="2" w:tplc="0409001B" w:tentative="1">
+      <w:start w:val="1"/>
+      <w:numFmt w:val="lowerRoman"/>
+      <w:lvlText w:val="%3."/>
+      <w:lvlJc w:val="right"/>
+      <w:pPr>
+        <w:ind w:left="2520" w:hanging="180"/>
+      </w:pPr>
+    </w:lvl>
+    <w:lvl w:ilvl="3" w:tplc="0409000F" w:tentative="1">
+      <w:start w:val="1"/>
+      <w:numFmt w:val="decimal"/>
+      <w:lvlText w:val="%4."/>
+      <w:lvlJc w:val="left"/>
+      <w:pPr>
+        <w:ind w:left="3240" w:hanging="360"/>
+      </w:pPr>
+    </w:lvl>
+    <w:lvl w:ilvl="4" w:tplc="04090019" w:tentative="1">
+      <w:start w:val="1"/>
+      <w:numFmt w:val="lowerLetter"/>
+      <w:lvlText w:val="%5."/>
+      <w:lvlJc w:val="left"/>
+      <w:pPr>
+        <w:ind w:left="3960" w:hanging="360"/>
+      </w:pPr>
+    </w:lvl>
+    <w:lvl w:ilvl="5" w:tplc="0409001B" w:tentative="1">
+      <w:start w:val="1"/>
+      <w:numFmt w:val="lowerRoman"/>
+      <w:lvlText w:val="%6."/>
+      <w:lvlJc w:val="right"/>
+      <w:pPr>
+        <w:ind w:left="4680" w:hanging="180"/>
+      </w:pPr>
+    </w:lvl>
+    <w:lvl w:ilvl="6" w:tplc="0409000F" w:tentative="1">
+      <w:start w:val="1"/>
+      <w:numFmt w:val="decimal"/>
+      <w:lvlText w:val="%7."/>
+      <w:lvlJc w:val="left"/>
+      <w:pPr>
+        <w:ind w:left="5400" w:hanging="360"/>
+      </w:pPr>
+    </w:lvl>
+    <w:lvl w:ilvl="7" w:tplc="04090019" w:tentative="1">
+      <w:start w:val="1"/>
+      <w:numFmt w:val="lowerLetter"/>
+      <w:lvlText w:val="%8."/>
+      <w:lvlJc w:val="left"/>
+      <w:pPr>
+        <w:ind w:left="6120" w:hanging="360"/>
+      </w:pPr>
+    </w:lvl>
+    <w:lvl w:ilvl="8" w:tplc="0409001B" w:tentative="1">
+      <w:start w:val="1"/>
+      <w:numFmt w:val="lowerRoman"/>
+      <w:lvlText w:val="%9."/>
+      <w:lvlJc w:val="right"/>
+      <w:pPr>
+        <w:ind w:left="6840" w:hanging="180"/>
+      </w:pPr>
+    </w:lvl>
+  </w:abstractNum>
+  <w:abstractNum w:abstractNumId="2" w15:restartNumberingAfterBreak="0">
+    <w:nsid w:val="2680465B"/>
+    <w:multiLevelType w:val="hybridMultilevel"/>
+    <w:tmpl w:val="CC9E66A6"/>
+    <w:lvl w:ilvl="0" w:tplc="04090001">
+      <w:start w:val="1"/>
+      <w:numFmt w:val="bullet"/>
+      <w:lvlText w:val=""/>
+      <w:lvlJc w:val="left"/>
+      <w:pPr>
+        <w:ind w:left="919" w:hanging="360"/>
+      </w:pPr>
+      <w:rPr>
+        <w:rFonts w:ascii="Symbol" w:hAnsi="Symbol" w:hint="default"/>
+      </w:rPr>
+    </w:lvl>
+    <w:lvl w:ilvl="1" w:tplc="04090003" w:tentative="1">
+      <w:start w:val="1"/>
+      <w:numFmt w:val="bullet"/>
+      <w:lvlText w:val="o"/>
+      <w:lvlJc w:val="left"/>
+      <w:pPr>
+        <w:ind w:left="1639" w:hanging="360"/>
+      </w:pPr>
+      <w:rPr>
+        <w:rFonts w:ascii="Courier New" w:hAnsi="Courier New" w:cs="Courier New" w:hint="default"/>
+      </w:rPr>
+    </w:lvl>
+    <w:lvl w:ilvl="2" w:tplc="04090005" w:tentative="1">
+      <w:start w:val="1"/>
+      <w:numFmt w:val="bullet"/>
+      <w:lvlText w:val=""/>
+      <w:lvlJc w:val="left"/>
+      <w:pPr>
+        <w:ind w:left="2359" w:hanging="360"/>
+      </w:pPr>
+      <w:rPr>
+        <w:rFonts w:ascii="Wingdings" w:hAnsi="Wingdings" w:hint="default"/>
+      </w:rPr>
+    </w:lvl>
+    <w:lvl w:ilvl="3" w:tplc="04090001" w:tentative="1">
+      <w:start w:val="1"/>
+      <w:numFmt w:val="bullet"/>
+      <w:lvlText w:val=""/>
+      <w:lvlJc w:val="left"/>
+      <w:pPr>
+        <w:ind w:left="3079" w:hanging="360"/>
+      </w:pPr>
+      <w:rPr>
+        <w:rFonts w:ascii="Symbol" w:hAnsi="Symbol" w:hint="default"/>
+      </w:rPr>
+    </w:lvl>
+    <w:lvl w:ilvl="4" w:tplc="04090003" w:tentative="1">
+      <w:start w:val="1"/>
+      <w:numFmt w:val="bullet"/>
+      <w:lvlText w:val="o"/>
+      <w:lvlJc w:val="left"/>
+      <w:pPr>
+        <w:ind w:left="3799" w:hanging="360"/>
+      </w:pPr>
+      <w:rPr>
+        <w:rFonts w:ascii="Courier New" w:hAnsi="Courier New" w:cs="Courier New" w:hint="default"/>
+      </w:rPr>
+    </w:lvl>
+    <w:lvl w:ilvl="5" w:tplc="04090005" w:tentative="1">
+      <w:start w:val="1"/>
+      <w:numFmt w:val="bullet"/>
+      <w:lvlText w:val=""/>
+      <w:lvlJc w:val="left"/>
+      <w:pPr>
+        <w:ind w:left="4519" w:hanging="360"/>
+      </w:pPr>
+      <w:rPr>
+        <w:rFonts w:ascii="Wingdings" w:hAnsi="Wingdings" w:hint="default"/>
+      </w:rPr>
+    </w:lvl>
+    <w:lvl w:ilvl="6" w:tplc="04090001" w:tentative="1">
+      <w:start w:val="1"/>
+      <w:numFmt w:val="bullet"/>
+      <w:lvlText w:val=""/>
+      <w:lvlJc w:val="left"/>
+      <w:pPr>
+        <w:ind w:left="5239" w:hanging="360"/>
+      </w:pPr>
+      <w:rPr>
+        <w:rFonts w:ascii="Symbol" w:hAnsi="Symbol" w:hint="default"/>
+      </w:rPr>
+    </w:lvl>
+    <w:lvl w:ilvl="7" w:tplc="04090003" w:tentative="1">
+      <w:start w:val="1"/>
+      <w:numFmt w:val="bullet"/>
+      <w:lvlText w:val="o"/>
+      <w:lvlJc w:val="left"/>
+      <w:pPr>
+        <w:ind w:left="5959" w:hanging="360"/>
+      </w:pPr>
+      <w:rPr>
+        <w:rFonts w:ascii="Courier New" w:hAnsi="Courier New" w:cs="Courier New" w:hint="default"/>
+      </w:rPr>
+    </w:lvl>
+    <w:lvl w:ilvl="8" w:tplc="04090005" w:tentative="1">
+      <w:start w:val="1"/>
+      <w:numFmt w:val="bullet"/>
+      <w:lvlText w:val=""/>
+      <w:lvlJc w:val="left"/>
+      <w:pPr>
+        <w:ind w:left="6679" w:hanging="360"/>
+      </w:pPr>
+      <w:rPr>
+        <w:rFonts w:ascii="Wingdings" w:hAnsi="Wingdings" w:hint="default"/>
+      </w:rPr>
+    </w:lvl>
+  </w:abstractNum>
+  <w:abstractNum w:abstractNumId="3" w15:restartNumberingAfterBreak="0">
     <w:nsid w:val="358F70CD"/>
     <w:multiLevelType w:val="hybridMultilevel"/>
     <w:tmpl w:val="9FECB038"/>
@@ -1905,6 +3980,273 @@
       <w:lvlJc w:val="right"/>
       <w:pPr>
         <w:ind w:left="6528" w:hanging="180"/>
+      </w:pPr>
+    </w:lvl>
+  </w:abstractNum>
+  <w:abstractNum w:abstractNumId="4" w15:restartNumberingAfterBreak="0">
+    <w:nsid w:val="36FA5139"/>
+    <w:multiLevelType w:val="hybridMultilevel"/>
+    <w:tmpl w:val="7B1414AA"/>
+    <w:lvl w:ilvl="0" w:tplc="8854A74C">
+      <w:start w:val="1"/>
+      <w:numFmt w:val="decimal"/>
+      <w:lvlText w:val="%1"/>
+      <w:lvlJc w:val="left"/>
+      <w:pPr>
+        <w:ind w:left="2160" w:hanging="360"/>
+      </w:pPr>
+      <w:rPr>
+        <w:rFonts w:hint="default"/>
+      </w:rPr>
+    </w:lvl>
+    <w:lvl w:ilvl="1" w:tplc="04090019" w:tentative="1">
+      <w:start w:val="1"/>
+      <w:numFmt w:val="lowerLetter"/>
+      <w:lvlText w:val="%2."/>
+      <w:lvlJc w:val="left"/>
+      <w:pPr>
+        <w:ind w:left="2880" w:hanging="360"/>
+      </w:pPr>
+    </w:lvl>
+    <w:lvl w:ilvl="2" w:tplc="0409001B" w:tentative="1">
+      <w:start w:val="1"/>
+      <w:numFmt w:val="lowerRoman"/>
+      <w:lvlText w:val="%3."/>
+      <w:lvlJc w:val="right"/>
+      <w:pPr>
+        <w:ind w:left="3600" w:hanging="180"/>
+      </w:pPr>
+    </w:lvl>
+    <w:lvl w:ilvl="3" w:tplc="0409000F" w:tentative="1">
+      <w:start w:val="1"/>
+      <w:numFmt w:val="decimal"/>
+      <w:lvlText w:val="%4."/>
+      <w:lvlJc w:val="left"/>
+      <w:pPr>
+        <w:ind w:left="4320" w:hanging="360"/>
+      </w:pPr>
+    </w:lvl>
+    <w:lvl w:ilvl="4" w:tplc="04090019" w:tentative="1">
+      <w:start w:val="1"/>
+      <w:numFmt w:val="lowerLetter"/>
+      <w:lvlText w:val="%5."/>
+      <w:lvlJc w:val="left"/>
+      <w:pPr>
+        <w:ind w:left="5040" w:hanging="360"/>
+      </w:pPr>
+    </w:lvl>
+    <w:lvl w:ilvl="5" w:tplc="0409001B" w:tentative="1">
+      <w:start w:val="1"/>
+      <w:numFmt w:val="lowerRoman"/>
+      <w:lvlText w:val="%6."/>
+      <w:lvlJc w:val="right"/>
+      <w:pPr>
+        <w:ind w:left="5760" w:hanging="180"/>
+      </w:pPr>
+    </w:lvl>
+    <w:lvl w:ilvl="6" w:tplc="0409000F" w:tentative="1">
+      <w:start w:val="1"/>
+      <w:numFmt w:val="decimal"/>
+      <w:lvlText w:val="%7."/>
+      <w:lvlJc w:val="left"/>
+      <w:pPr>
+        <w:ind w:left="6480" w:hanging="360"/>
+      </w:pPr>
+    </w:lvl>
+    <w:lvl w:ilvl="7" w:tplc="04090019" w:tentative="1">
+      <w:start w:val="1"/>
+      <w:numFmt w:val="lowerLetter"/>
+      <w:lvlText w:val="%8."/>
+      <w:lvlJc w:val="left"/>
+      <w:pPr>
+        <w:ind w:left="7200" w:hanging="360"/>
+      </w:pPr>
+    </w:lvl>
+    <w:lvl w:ilvl="8" w:tplc="0409001B" w:tentative="1">
+      <w:start w:val="1"/>
+      <w:numFmt w:val="lowerRoman"/>
+      <w:lvlText w:val="%9."/>
+      <w:lvlJc w:val="right"/>
+      <w:pPr>
+        <w:ind w:left="7920" w:hanging="180"/>
+      </w:pPr>
+    </w:lvl>
+  </w:abstractNum>
+  <w:abstractNum w:abstractNumId="5" w15:restartNumberingAfterBreak="0">
+    <w:nsid w:val="5BD709B0"/>
+    <w:multiLevelType w:val="hybridMultilevel"/>
+    <w:tmpl w:val="FE7EDED2"/>
+    <w:lvl w:ilvl="0" w:tplc="0409000F">
+      <w:start w:val="1"/>
+      <w:numFmt w:val="decimal"/>
+      <w:lvlText w:val="%1."/>
+      <w:lvlJc w:val="left"/>
+      <w:pPr>
+        <w:ind w:left="720" w:hanging="360"/>
+      </w:pPr>
+      <w:rPr>
+        <w:rFonts w:hint="default"/>
+      </w:rPr>
+    </w:lvl>
+    <w:lvl w:ilvl="1" w:tplc="04090019" w:tentative="1">
+      <w:start w:val="1"/>
+      <w:numFmt w:val="lowerLetter"/>
+      <w:lvlText w:val="%2."/>
+      <w:lvlJc w:val="left"/>
+      <w:pPr>
+        <w:ind w:left="1440" w:hanging="360"/>
+      </w:pPr>
+    </w:lvl>
+    <w:lvl w:ilvl="2" w:tplc="0409001B" w:tentative="1">
+      <w:start w:val="1"/>
+      <w:numFmt w:val="lowerRoman"/>
+      <w:lvlText w:val="%3."/>
+      <w:lvlJc w:val="right"/>
+      <w:pPr>
+        <w:ind w:left="2160" w:hanging="180"/>
+      </w:pPr>
+    </w:lvl>
+    <w:lvl w:ilvl="3" w:tplc="0409000F" w:tentative="1">
+      <w:start w:val="1"/>
+      <w:numFmt w:val="decimal"/>
+      <w:lvlText w:val="%4."/>
+      <w:lvlJc w:val="left"/>
+      <w:pPr>
+        <w:ind w:left="2880" w:hanging="360"/>
+      </w:pPr>
+    </w:lvl>
+    <w:lvl w:ilvl="4" w:tplc="04090019" w:tentative="1">
+      <w:start w:val="1"/>
+      <w:numFmt w:val="lowerLetter"/>
+      <w:lvlText w:val="%5."/>
+      <w:lvlJc w:val="left"/>
+      <w:pPr>
+        <w:ind w:left="3600" w:hanging="360"/>
+      </w:pPr>
+    </w:lvl>
+    <w:lvl w:ilvl="5" w:tplc="0409001B" w:tentative="1">
+      <w:start w:val="1"/>
+      <w:numFmt w:val="lowerRoman"/>
+      <w:lvlText w:val="%6."/>
+      <w:lvlJc w:val="right"/>
+      <w:pPr>
+        <w:ind w:left="4320" w:hanging="180"/>
+      </w:pPr>
+    </w:lvl>
+    <w:lvl w:ilvl="6" w:tplc="0409000F" w:tentative="1">
+      <w:start w:val="1"/>
+      <w:numFmt w:val="decimal"/>
+      <w:lvlText w:val="%7."/>
+      <w:lvlJc w:val="left"/>
+      <w:pPr>
+        <w:ind w:left="5040" w:hanging="360"/>
+      </w:pPr>
+    </w:lvl>
+    <w:lvl w:ilvl="7" w:tplc="04090019" w:tentative="1">
+      <w:start w:val="1"/>
+      <w:numFmt w:val="lowerLetter"/>
+      <w:lvlText w:val="%8."/>
+      <w:lvlJc w:val="left"/>
+      <w:pPr>
+        <w:ind w:left="5760" w:hanging="360"/>
+      </w:pPr>
+    </w:lvl>
+    <w:lvl w:ilvl="8" w:tplc="0409001B" w:tentative="1">
+      <w:start w:val="1"/>
+      <w:numFmt w:val="lowerRoman"/>
+      <w:lvlText w:val="%9."/>
+      <w:lvlJc w:val="right"/>
+      <w:pPr>
+        <w:ind w:left="6480" w:hanging="180"/>
+      </w:pPr>
+    </w:lvl>
+  </w:abstractNum>
+  <w:abstractNum w:abstractNumId="6" w15:restartNumberingAfterBreak="0">
+    <w:nsid w:val="77514320"/>
+    <w:multiLevelType w:val="hybridMultilevel"/>
+    <w:tmpl w:val="A650D7B0"/>
+    <w:lvl w:ilvl="0" w:tplc="0409000F">
+      <w:start w:val="1"/>
+      <w:numFmt w:val="decimal"/>
+      <w:lvlText w:val="%1."/>
+      <w:lvlJc w:val="left"/>
+      <w:pPr>
+        <w:ind w:left="720" w:hanging="360"/>
+      </w:pPr>
+      <w:rPr>
+        <w:rFonts w:hint="default"/>
+      </w:rPr>
+    </w:lvl>
+    <w:lvl w:ilvl="1" w:tplc="04090019" w:tentative="1">
+      <w:start w:val="1"/>
+      <w:numFmt w:val="lowerLetter"/>
+      <w:lvlText w:val="%2."/>
+      <w:lvlJc w:val="left"/>
+      <w:pPr>
+        <w:ind w:left="1440" w:hanging="360"/>
+      </w:pPr>
+    </w:lvl>
+    <w:lvl w:ilvl="2" w:tplc="0409001B" w:tentative="1">
+      <w:start w:val="1"/>
+      <w:numFmt w:val="lowerRoman"/>
+      <w:lvlText w:val="%3."/>
+      <w:lvlJc w:val="right"/>
+      <w:pPr>
+        <w:ind w:left="2160" w:hanging="180"/>
+      </w:pPr>
+    </w:lvl>
+    <w:lvl w:ilvl="3" w:tplc="0409000F" w:tentative="1">
+      <w:start w:val="1"/>
+      <w:numFmt w:val="decimal"/>
+      <w:lvlText w:val="%4."/>
+      <w:lvlJc w:val="left"/>
+      <w:pPr>
+        <w:ind w:left="2880" w:hanging="360"/>
+      </w:pPr>
+    </w:lvl>
+    <w:lvl w:ilvl="4" w:tplc="04090019" w:tentative="1">
+      <w:start w:val="1"/>
+      <w:numFmt w:val="lowerLetter"/>
+      <w:lvlText w:val="%5."/>
+      <w:lvlJc w:val="left"/>
+      <w:pPr>
+        <w:ind w:left="3600" w:hanging="360"/>
+      </w:pPr>
+    </w:lvl>
+    <w:lvl w:ilvl="5" w:tplc="0409001B" w:tentative="1">
+      <w:start w:val="1"/>
+      <w:numFmt w:val="lowerRoman"/>
+      <w:lvlText w:val="%6."/>
+      <w:lvlJc w:val="right"/>
+      <w:pPr>
+        <w:ind w:left="4320" w:hanging="180"/>
+      </w:pPr>
+    </w:lvl>
+    <w:lvl w:ilvl="6" w:tplc="0409000F" w:tentative="1">
+      <w:start w:val="1"/>
+      <w:numFmt w:val="decimal"/>
+      <w:lvlText w:val="%7."/>
+      <w:lvlJc w:val="left"/>
+      <w:pPr>
+        <w:ind w:left="5040" w:hanging="360"/>
+      </w:pPr>
+    </w:lvl>
+    <w:lvl w:ilvl="7" w:tplc="04090019" w:tentative="1">
+      <w:start w:val="1"/>
+      <w:numFmt w:val="lowerLetter"/>
+      <w:lvlText w:val="%8."/>
+      <w:lvlJc w:val="left"/>
+      <w:pPr>
+        <w:ind w:left="5760" w:hanging="360"/>
+      </w:pPr>
+    </w:lvl>
+    <w:lvl w:ilvl="8" w:tplc="0409001B" w:tentative="1">
+      <w:start w:val="1"/>
+      <w:numFmt w:val="lowerRoman"/>
+      <w:lvlText w:val="%9."/>
+      <w:lvlJc w:val="right"/>
+      <w:pPr>
+        <w:ind w:left="6480" w:hanging="180"/>
       </w:pPr>
     </w:lvl>
   </w:abstractNum>
@@ -1912,7 +4254,22 @@
     <w:abstractNumId w:val="0"/>
   </w:num>
   <w:num w:numId="2">
+    <w:abstractNumId w:val="3"/>
+  </w:num>
+  <w:num w:numId="3">
+    <w:abstractNumId w:val="6"/>
+  </w:num>
+  <w:num w:numId="4">
     <w:abstractNumId w:val="1"/>
+  </w:num>
+  <w:num w:numId="5">
+    <w:abstractNumId w:val="2"/>
+  </w:num>
+  <w:num w:numId="6">
+    <w:abstractNumId w:val="5"/>
+  </w:num>
+  <w:num w:numId="7">
+    <w:abstractNumId w:val="4"/>
   </w:num>
 </w:numbering>
 </file>
@@ -2315,6 +4672,49 @@
     <w:name w:val="Normal"/>
     <w:qFormat/>
   </w:style>
+  <w:style w:type="paragraph" w:styleId="Heading1">
+    <w:name w:val="heading 1"/>
+    <w:basedOn w:val="Normal"/>
+    <w:next w:val="Normal"/>
+    <w:link w:val="Heading1Char"/>
+    <w:uiPriority w:val="9"/>
+    <w:qFormat/>
+    <w:rsid w:val="00562E4B"/>
+    <w:pPr>
+      <w:keepNext/>
+      <w:keepLines/>
+      <w:spacing w:before="240" w:after="0"/>
+      <w:outlineLvl w:val="0"/>
+    </w:pPr>
+    <w:rPr>
+      <w:rFonts w:asciiTheme="majorHAnsi" w:eastAsiaTheme="majorEastAsia" w:hAnsiTheme="majorHAnsi" w:cstheme="majorBidi"/>
+      <w:color w:val="2F5496" w:themeColor="accent1" w:themeShade="BF"/>
+      <w:sz w:val="32"/>
+      <w:szCs w:val="32"/>
+    </w:rPr>
+  </w:style>
+  <w:style w:type="paragraph" w:styleId="Heading2">
+    <w:name w:val="heading 2"/>
+    <w:basedOn w:val="Normal"/>
+    <w:next w:val="Normal"/>
+    <w:link w:val="Heading2Char"/>
+    <w:uiPriority w:val="9"/>
+    <w:unhideWhenUsed/>
+    <w:qFormat/>
+    <w:rsid w:val="005A1324"/>
+    <w:pPr>
+      <w:keepNext/>
+      <w:keepLines/>
+      <w:spacing w:before="40" w:after="0"/>
+      <w:outlineLvl w:val="1"/>
+    </w:pPr>
+    <w:rPr>
+      <w:rFonts w:asciiTheme="majorHAnsi" w:eastAsiaTheme="majorEastAsia" w:hAnsiTheme="majorHAnsi" w:cstheme="majorBidi"/>
+      <w:color w:val="2F5496" w:themeColor="accent1" w:themeShade="BF"/>
+      <w:sz w:val="26"/>
+      <w:szCs w:val="26"/>
+    </w:rPr>
+  </w:style>
   <w:style w:type="character" w:default="1" w:styleId="DefaultParagraphFont">
     <w:name w:val="Default Paragraph Font"/>
     <w:uiPriority w:val="1"/>
@@ -2418,6 +4818,212 @@
       <w:rFonts w:ascii="Courier New" w:eastAsia="Times New Roman" w:hAnsi="Courier New" w:cs="Courier New"/>
       <w:sz w:val="20"/>
       <w:szCs w:val="20"/>
+    </w:rPr>
+  </w:style>
+  <w:style w:type="character" w:customStyle="1" w:styleId="Heading1Char">
+    <w:name w:val="Heading 1 Char"/>
+    <w:basedOn w:val="DefaultParagraphFont"/>
+    <w:link w:val="Heading1"/>
+    <w:uiPriority w:val="9"/>
+    <w:rsid w:val="00562E4B"/>
+    <w:rPr>
+      <w:rFonts w:asciiTheme="majorHAnsi" w:eastAsiaTheme="majorEastAsia" w:hAnsiTheme="majorHAnsi" w:cstheme="majorBidi"/>
+      <w:color w:val="2F5496" w:themeColor="accent1" w:themeShade="BF"/>
+      <w:sz w:val="32"/>
+      <w:szCs w:val="32"/>
+    </w:rPr>
+  </w:style>
+  <w:style w:type="character" w:customStyle="1" w:styleId="Heading2Char">
+    <w:name w:val="Heading 2 Char"/>
+    <w:basedOn w:val="DefaultParagraphFont"/>
+    <w:link w:val="Heading2"/>
+    <w:uiPriority w:val="9"/>
+    <w:rsid w:val="005A1324"/>
+    <w:rPr>
+      <w:rFonts w:asciiTheme="majorHAnsi" w:eastAsiaTheme="majorEastAsia" w:hAnsiTheme="majorHAnsi" w:cstheme="majorBidi"/>
+      <w:color w:val="2F5496" w:themeColor="accent1" w:themeShade="BF"/>
+      <w:sz w:val="26"/>
+      <w:szCs w:val="26"/>
+    </w:rPr>
+  </w:style>
+  <w:style w:type="paragraph" w:styleId="TOCHeading">
+    <w:name w:val="TOC Heading"/>
+    <w:basedOn w:val="Heading1"/>
+    <w:next w:val="Normal"/>
+    <w:uiPriority w:val="39"/>
+    <w:unhideWhenUsed/>
+    <w:qFormat/>
+    <w:rsid w:val="005A1324"/>
+    <w:pPr>
+      <w:spacing w:before="480" w:line="276" w:lineRule="auto"/>
+      <w:outlineLvl w:val="9"/>
+    </w:pPr>
+    <w:rPr>
+      <w:b/>
+      <w:bCs/>
+      <w:sz w:val="28"/>
+      <w:szCs w:val="28"/>
+    </w:rPr>
+  </w:style>
+  <w:style w:type="paragraph" w:styleId="TOC1">
+    <w:name w:val="toc 1"/>
+    <w:basedOn w:val="Normal"/>
+    <w:next w:val="Normal"/>
+    <w:autoRedefine/>
+    <w:uiPriority w:val="39"/>
+    <w:unhideWhenUsed/>
+    <w:rsid w:val="005A1324"/>
+    <w:pPr>
+      <w:spacing w:before="360" w:after="360"/>
+    </w:pPr>
+    <w:rPr>
+      <w:rFonts w:cstheme="minorHAnsi"/>
+      <w:b/>
+      <w:bCs/>
+      <w:caps/>
+      <w:u w:val="single"/>
+    </w:rPr>
+  </w:style>
+  <w:style w:type="paragraph" w:styleId="TOC2">
+    <w:name w:val="toc 2"/>
+    <w:basedOn w:val="Normal"/>
+    <w:next w:val="Normal"/>
+    <w:autoRedefine/>
+    <w:uiPriority w:val="39"/>
+    <w:unhideWhenUsed/>
+    <w:rsid w:val="005A1324"/>
+    <w:pPr>
+      <w:spacing w:after="0"/>
+    </w:pPr>
+    <w:rPr>
+      <w:rFonts w:cstheme="minorHAnsi"/>
+      <w:b/>
+      <w:bCs/>
+      <w:smallCaps/>
+    </w:rPr>
+  </w:style>
+  <w:style w:type="character" w:styleId="Hyperlink">
+    <w:name w:val="Hyperlink"/>
+    <w:basedOn w:val="DefaultParagraphFont"/>
+    <w:uiPriority w:val="99"/>
+    <w:unhideWhenUsed/>
+    <w:rsid w:val="005A1324"/>
+    <w:rPr>
+      <w:color w:val="0563C1" w:themeColor="hyperlink"/>
+      <w:u w:val="single"/>
+    </w:rPr>
+  </w:style>
+  <w:style w:type="paragraph" w:styleId="TOC3">
+    <w:name w:val="toc 3"/>
+    <w:basedOn w:val="Normal"/>
+    <w:next w:val="Normal"/>
+    <w:autoRedefine/>
+    <w:uiPriority w:val="39"/>
+    <w:semiHidden/>
+    <w:unhideWhenUsed/>
+    <w:rsid w:val="005A1324"/>
+    <w:pPr>
+      <w:spacing w:after="0"/>
+    </w:pPr>
+    <w:rPr>
+      <w:rFonts w:cstheme="minorHAnsi"/>
+      <w:smallCaps/>
+    </w:rPr>
+  </w:style>
+  <w:style w:type="paragraph" w:styleId="TOC4">
+    <w:name w:val="toc 4"/>
+    <w:basedOn w:val="Normal"/>
+    <w:next w:val="Normal"/>
+    <w:autoRedefine/>
+    <w:uiPriority w:val="39"/>
+    <w:semiHidden/>
+    <w:unhideWhenUsed/>
+    <w:rsid w:val="005A1324"/>
+    <w:pPr>
+      <w:spacing w:after="0"/>
+    </w:pPr>
+    <w:rPr>
+      <w:rFonts w:cstheme="minorHAnsi"/>
+    </w:rPr>
+  </w:style>
+  <w:style w:type="paragraph" w:styleId="TOC5">
+    <w:name w:val="toc 5"/>
+    <w:basedOn w:val="Normal"/>
+    <w:next w:val="Normal"/>
+    <w:autoRedefine/>
+    <w:uiPriority w:val="39"/>
+    <w:semiHidden/>
+    <w:unhideWhenUsed/>
+    <w:rsid w:val="005A1324"/>
+    <w:pPr>
+      <w:spacing w:after="0"/>
+    </w:pPr>
+    <w:rPr>
+      <w:rFonts w:cstheme="minorHAnsi"/>
+    </w:rPr>
+  </w:style>
+  <w:style w:type="paragraph" w:styleId="TOC6">
+    <w:name w:val="toc 6"/>
+    <w:basedOn w:val="Normal"/>
+    <w:next w:val="Normal"/>
+    <w:autoRedefine/>
+    <w:uiPriority w:val="39"/>
+    <w:semiHidden/>
+    <w:unhideWhenUsed/>
+    <w:rsid w:val="005A1324"/>
+    <w:pPr>
+      <w:spacing w:after="0"/>
+    </w:pPr>
+    <w:rPr>
+      <w:rFonts w:cstheme="minorHAnsi"/>
+    </w:rPr>
+  </w:style>
+  <w:style w:type="paragraph" w:styleId="TOC7">
+    <w:name w:val="toc 7"/>
+    <w:basedOn w:val="Normal"/>
+    <w:next w:val="Normal"/>
+    <w:autoRedefine/>
+    <w:uiPriority w:val="39"/>
+    <w:semiHidden/>
+    <w:unhideWhenUsed/>
+    <w:rsid w:val="005A1324"/>
+    <w:pPr>
+      <w:spacing w:after="0"/>
+    </w:pPr>
+    <w:rPr>
+      <w:rFonts w:cstheme="minorHAnsi"/>
+    </w:rPr>
+  </w:style>
+  <w:style w:type="paragraph" w:styleId="TOC8">
+    <w:name w:val="toc 8"/>
+    <w:basedOn w:val="Normal"/>
+    <w:next w:val="Normal"/>
+    <w:autoRedefine/>
+    <w:uiPriority w:val="39"/>
+    <w:semiHidden/>
+    <w:unhideWhenUsed/>
+    <w:rsid w:val="005A1324"/>
+    <w:pPr>
+      <w:spacing w:after="0"/>
+    </w:pPr>
+    <w:rPr>
+      <w:rFonts w:cstheme="minorHAnsi"/>
+    </w:rPr>
+  </w:style>
+  <w:style w:type="paragraph" w:styleId="TOC9">
+    <w:name w:val="toc 9"/>
+    <w:basedOn w:val="Normal"/>
+    <w:next w:val="Normal"/>
+    <w:autoRedefine/>
+    <w:uiPriority w:val="39"/>
+    <w:semiHidden/>
+    <w:unhideWhenUsed/>
+    <w:rsid w:val="005A1324"/>
+    <w:pPr>
+      <w:spacing w:after="0"/>
+    </w:pPr>
+    <w:rPr>
+      <w:rFonts w:cstheme="minorHAnsi"/>
     </w:rPr>
   </w:style>
 </w:styles>
@@ -2716,4 +5322,16 @@
     </a:ext>
   </a:extLst>
 </a:theme>
+</file>
+
+<file path=customXml/item1.xml><?xml version="1.0" encoding="utf-8"?>
+<b:Sources xmlns:b="http://schemas.openxmlformats.org/officeDocument/2006/bibliography" xmlns="http://schemas.openxmlformats.org/officeDocument/2006/bibliography" SelectedStyle="/APASixthEditionOfficeOnline.xsl" StyleName="APA" Version="6"/>
+</file>
+
+<file path=customXml/itemProps1.xml><?xml version="1.0" encoding="utf-8"?>
+<ds:datastoreItem xmlns:ds="http://schemas.openxmlformats.org/officeDocument/2006/customXml" ds:itemID="{1032046A-8593-6D4A-B052-590C3FB8B129}">
+  <ds:schemaRefs>
+    <ds:schemaRef ds:uri="http://schemas.openxmlformats.org/officeDocument/2006/bibliography"/>
+  </ds:schemaRefs>
+</ds:datastoreItem>
 </file>
</xml_diff>

<commit_message>
inheritance and final keyword learning.
</commit_message>
<xml_diff>
--- a/basics/java-basics.docx
+++ b/basics/java-basics.docx
@@ -4,6 +4,14 @@
   <w:body>
     <w:sdt>
       <w:sdtPr>
+        <w:rPr>
+          <w:rFonts w:asciiTheme="minorHAnsi" w:eastAsiaTheme="minorHAnsi" w:hAnsiTheme="minorHAnsi" w:cstheme="minorBidi"/>
+          <w:b w:val="0"/>
+          <w:bCs w:val="0"/>
+          <w:color w:val="auto"/>
+          <w:sz w:val="22"/>
+          <w:szCs w:val="22"/>
+        </w:rPr>
         <w:id w:val="-1059706387"/>
         <w:docPartObj>
           <w:docPartGallery w:val="Table of Contents"/>
@@ -12,11 +20,7 @@
       </w:sdtPr>
       <w:sdtEndPr>
         <w:rPr>
-          <w:rFonts w:asciiTheme="minorHAnsi" w:eastAsiaTheme="minorHAnsi" w:hAnsiTheme="minorHAnsi" w:cstheme="minorBidi"/>
           <w:noProof/>
-          <w:color w:val="auto"/>
-          <w:sz w:val="22"/>
-          <w:szCs w:val="22"/>
         </w:rPr>
       </w:sdtEndPr>
       <w:sdtContent>
@@ -27,6 +31,8 @@
           <w:r>
             <w:t>Table of Contents</w:t>
           </w:r>
+          <w:bookmarkStart w:id="0" w:name="_GoBack"/>
+          <w:bookmarkEnd w:id="0"/>
         </w:p>
         <w:p>
           <w:pPr>
@@ -63,7 +69,7 @@
             </w:rPr>
             <w:fldChar w:fldCharType="separate"/>
           </w:r>
-          <w:hyperlink w:anchor="_Toc37491000" w:history="1">
+          <w:hyperlink w:anchor="_Toc38102673" w:history="1">
             <w:r>
               <w:rPr>
                 <w:rStyle w:val="Hyperlink"/>
@@ -110,7 +116,7 @@
                 <w:noProof/>
                 <w:webHidden/>
               </w:rPr>
-              <w:instrText xml:space="preserve"> PAGEREF _Toc37491000 \h </w:instrText>
+              <w:instrText xml:space="preserve"> PAGEREF _Toc38102673 \h </w:instrText>
             </w:r>
             <w:r>
               <w:rPr>
@@ -130,7 +136,7 @@
                 <w:noProof/>
                 <w:webHidden/>
               </w:rPr>
-              <w:t>1</w:t>
+              <w:t>2</w:t>
             </w:r>
             <w:r>
               <w:rPr>
@@ -158,7 +164,7 @@
               <w:szCs w:val="24"/>
             </w:rPr>
           </w:pPr>
-          <w:hyperlink w:anchor="_Toc37491001" w:history="1">
+          <w:hyperlink w:anchor="_Toc38102674" w:history="1">
             <w:r>
               <w:rPr>
                 <w:rStyle w:val="Hyperlink"/>
@@ -204,7 +210,7 @@
                 <w:noProof/>
                 <w:webHidden/>
               </w:rPr>
-              <w:instrText xml:space="preserve"> PAGEREF _Toc37491001 \h </w:instrText>
+              <w:instrText xml:space="preserve"> PAGEREF _Toc38102674 \h </w:instrText>
             </w:r>
             <w:r>
               <w:rPr>
@@ -224,7 +230,7 @@
                 <w:noProof/>
                 <w:webHidden/>
               </w:rPr>
-              <w:t>1</w:t>
+              <w:t>2</w:t>
             </w:r>
             <w:r>
               <w:rPr>
@@ -252,7 +258,7 @@
               <w:szCs w:val="24"/>
             </w:rPr>
           </w:pPr>
-          <w:hyperlink w:anchor="_Toc37491002" w:history="1">
+          <w:hyperlink w:anchor="_Toc38102675" w:history="1">
             <w:r>
               <w:rPr>
                 <w:rStyle w:val="Hyperlink"/>
@@ -298,7 +304,7 @@
                 <w:noProof/>
                 <w:webHidden/>
               </w:rPr>
-              <w:instrText xml:space="preserve"> PAGEREF _Toc37491002 \h </w:instrText>
+              <w:instrText xml:space="preserve"> PAGEREF _Toc38102675 \h </w:instrText>
             </w:r>
             <w:r>
               <w:rPr>
@@ -347,7 +353,7 @@
               <w:u w:val="none"/>
             </w:rPr>
           </w:pPr>
-          <w:hyperlink w:anchor="_Toc37491003" w:history="1">
+          <w:hyperlink w:anchor="_Toc38102676" w:history="1">
             <w:r>
               <w:rPr>
                 <w:rStyle w:val="Hyperlink"/>
@@ -394,7 +400,7 @@
                 <w:noProof/>
                 <w:webHidden/>
               </w:rPr>
-              <w:instrText xml:space="preserve"> PAGEREF _Toc37491003 \h </w:instrText>
+              <w:instrText xml:space="preserve"> PAGEREF _Toc38102676 \h </w:instrText>
             </w:r>
             <w:r>
               <w:rPr>
@@ -443,7 +449,7 @@
               <w:u w:val="none"/>
             </w:rPr>
           </w:pPr>
-          <w:hyperlink w:anchor="_Toc37491004" w:history="1">
+          <w:hyperlink w:anchor="_Toc38102677" w:history="1">
             <w:r>
               <w:rPr>
                 <w:rStyle w:val="Hyperlink"/>
@@ -490,7 +496,7 @@
                 <w:noProof/>
                 <w:webHidden/>
               </w:rPr>
-              <w:instrText xml:space="preserve"> PAGEREF _Toc37491004 \h </w:instrText>
+              <w:instrText xml:space="preserve"> PAGEREF _Toc38102677 \h </w:instrText>
             </w:r>
             <w:r>
               <w:rPr>
@@ -510,7 +516,7 @@
                 <w:noProof/>
                 <w:webHidden/>
               </w:rPr>
-              <w:t>2</w:t>
+              <w:t>3</w:t>
             </w:r>
             <w:r>
               <w:rPr>
@@ -539,7 +545,7 @@
               <w:u w:val="none"/>
             </w:rPr>
           </w:pPr>
-          <w:hyperlink w:anchor="_Toc37491005" w:history="1">
+          <w:hyperlink w:anchor="_Toc38102678" w:history="1">
             <w:r>
               <w:rPr>
                 <w:rStyle w:val="Hyperlink"/>
@@ -588,7 +594,7 @@
                 <w:noProof/>
                 <w:webHidden/>
               </w:rPr>
-              <w:instrText xml:space="preserve"> PAGEREF _Toc37491005 \h </w:instrText>
+              <w:instrText xml:space="preserve"> PAGEREF _Toc38102678 \h </w:instrText>
             </w:r>
             <w:r>
               <w:rPr>
@@ -637,7 +643,7 @@
               <w:u w:val="none"/>
             </w:rPr>
           </w:pPr>
-          <w:hyperlink w:anchor="_Toc37491006" w:history="1">
+          <w:hyperlink w:anchor="_Toc38102679" w:history="1">
             <w:r>
               <w:rPr>
                 <w:rStyle w:val="Hyperlink"/>
@@ -684,7 +690,7 @@
                 <w:noProof/>
                 <w:webHidden/>
               </w:rPr>
-              <w:instrText xml:space="preserve"> PAGEREF _Toc37491006 \h </w:instrText>
+              <w:instrText xml:space="preserve"> PAGEREF _Toc38102679 \h </w:instrText>
             </w:r>
             <w:r>
               <w:rPr>
@@ -733,7 +739,7 @@
               <w:u w:val="none"/>
             </w:rPr>
           </w:pPr>
-          <w:hyperlink w:anchor="_Toc37491007" w:history="1">
+          <w:hyperlink w:anchor="_Toc38102680" w:history="1">
             <w:r>
               <w:rPr>
                 <w:rStyle w:val="Hyperlink"/>
@@ -780,7 +786,7 @@
                 <w:noProof/>
                 <w:webHidden/>
               </w:rPr>
-              <w:instrText xml:space="preserve"> PAGEREF _Toc37491007 \h </w:instrText>
+              <w:instrText xml:space="preserve"> PAGEREF _Toc38102680 \h </w:instrText>
             </w:r>
             <w:r>
               <w:rPr>
@@ -800,7 +806,7 @@
                 <w:noProof/>
                 <w:webHidden/>
               </w:rPr>
-              <w:t>4</w:t>
+              <w:t>5</w:t>
             </w:r>
             <w:r>
               <w:rPr>
@@ -829,7 +835,7 @@
               <w:u w:val="none"/>
             </w:rPr>
           </w:pPr>
-          <w:hyperlink w:anchor="_Toc37491008" w:history="1">
+          <w:hyperlink w:anchor="_Toc38102681" w:history="1">
             <w:r>
               <w:rPr>
                 <w:rStyle w:val="Hyperlink"/>
@@ -876,7 +882,7 @@
                 <w:noProof/>
                 <w:webHidden/>
               </w:rPr>
-              <w:instrText xml:space="preserve"> PAGEREF _Toc37491008 \h </w:instrText>
+              <w:instrText xml:space="preserve"> PAGEREF _Toc38102681 \h </w:instrText>
             </w:r>
             <w:r>
               <w:rPr>
@@ -925,7 +931,7 @@
               <w:u w:val="none"/>
             </w:rPr>
           </w:pPr>
-          <w:hyperlink w:anchor="_Toc37491009" w:history="1">
+          <w:hyperlink w:anchor="_Toc38102682" w:history="1">
             <w:r>
               <w:rPr>
                 <w:rStyle w:val="Hyperlink"/>
@@ -972,7 +978,7 @@
                 <w:noProof/>
                 <w:webHidden/>
               </w:rPr>
-              <w:instrText xml:space="preserve"> PAGEREF _Toc37491009 \h </w:instrText>
+              <w:instrText xml:space="preserve"> PAGEREF _Toc38102682 \h </w:instrText>
             </w:r>
             <w:r>
               <w:rPr>
@@ -992,7 +998,199 @@
                 <w:noProof/>
                 <w:webHidden/>
               </w:rPr>
-              <w:t>5</w:t>
+              <w:t>6</w:t>
+            </w:r>
+            <w:r>
+              <w:rPr>
+                <w:noProof/>
+                <w:webHidden/>
+              </w:rPr>
+              <w:fldChar w:fldCharType="end"/>
+            </w:r>
+          </w:hyperlink>
+        </w:p>
+        <w:p>
+          <w:pPr>
+            <w:pStyle w:val="TOC1"/>
+            <w:tabs>
+              <w:tab w:val="left" w:pos="522"/>
+              <w:tab w:val="right" w:leader="dot" w:pos="10790"/>
+            </w:tabs>
+            <w:rPr>
+              <w:rFonts w:eastAsiaTheme="minorEastAsia" w:cstheme="minorBidi"/>
+              <w:b w:val="0"/>
+              <w:bCs w:val="0"/>
+              <w:caps w:val="0"/>
+              <w:noProof/>
+              <w:sz w:val="24"/>
+              <w:szCs w:val="24"/>
+              <w:u w:val="none"/>
+            </w:rPr>
+          </w:pPr>
+          <w:hyperlink w:anchor="_Toc38102683" w:history="1">
+            <w:r>
+              <w:rPr>
+                <w:rStyle w:val="Hyperlink"/>
+                <w:noProof/>
+              </w:rPr>
+              <w:t>11.</w:t>
+            </w:r>
+            <w:r>
+              <w:rPr>
+                <w:rFonts w:eastAsiaTheme="minorEastAsia" w:cstheme="minorBidi"/>
+                <w:b w:val="0"/>
+                <w:bCs w:val="0"/>
+                <w:caps w:val="0"/>
+                <w:noProof/>
+                <w:sz w:val="24"/>
+                <w:szCs w:val="24"/>
+                <w:u w:val="none"/>
+              </w:rPr>
+              <w:tab/>
+            </w:r>
+            <w:r>
+              <w:rPr>
+                <w:rStyle w:val="Hyperlink"/>
+                <w:noProof/>
+              </w:rPr>
+              <w:t>Inheritance:</w:t>
+            </w:r>
+            <w:r>
+              <w:rPr>
+                <w:noProof/>
+                <w:webHidden/>
+              </w:rPr>
+              <w:tab/>
+            </w:r>
+            <w:r>
+              <w:rPr>
+                <w:noProof/>
+                <w:webHidden/>
+              </w:rPr>
+              <w:fldChar w:fldCharType="begin"/>
+            </w:r>
+            <w:r>
+              <w:rPr>
+                <w:noProof/>
+                <w:webHidden/>
+              </w:rPr>
+              <w:instrText xml:space="preserve"> PAGEREF _Toc38102683 \h </w:instrText>
+            </w:r>
+            <w:r>
+              <w:rPr>
+                <w:noProof/>
+                <w:webHidden/>
+              </w:rPr>
+            </w:r>
+            <w:r>
+              <w:rPr>
+                <w:noProof/>
+                <w:webHidden/>
+              </w:rPr>
+              <w:fldChar w:fldCharType="separate"/>
+            </w:r>
+            <w:r>
+              <w:rPr>
+                <w:noProof/>
+                <w:webHidden/>
+              </w:rPr>
+              <w:t>6</w:t>
+            </w:r>
+            <w:r>
+              <w:rPr>
+                <w:noProof/>
+                <w:webHidden/>
+              </w:rPr>
+              <w:fldChar w:fldCharType="end"/>
+            </w:r>
+          </w:hyperlink>
+        </w:p>
+        <w:p>
+          <w:pPr>
+            <w:pStyle w:val="TOC1"/>
+            <w:tabs>
+              <w:tab w:val="left" w:pos="522"/>
+              <w:tab w:val="right" w:leader="dot" w:pos="10790"/>
+            </w:tabs>
+            <w:rPr>
+              <w:rFonts w:eastAsiaTheme="minorEastAsia" w:cstheme="minorBidi"/>
+              <w:b w:val="0"/>
+              <w:bCs w:val="0"/>
+              <w:caps w:val="0"/>
+              <w:noProof/>
+              <w:sz w:val="24"/>
+              <w:szCs w:val="24"/>
+              <w:u w:val="none"/>
+            </w:rPr>
+          </w:pPr>
+          <w:hyperlink w:anchor="_Toc38102684" w:history="1">
+            <w:r>
+              <w:rPr>
+                <w:rStyle w:val="Hyperlink"/>
+                <w:noProof/>
+              </w:rPr>
+              <w:t>12.</w:t>
+            </w:r>
+            <w:r>
+              <w:rPr>
+                <w:rFonts w:eastAsiaTheme="minorEastAsia" w:cstheme="minorBidi"/>
+                <w:b w:val="0"/>
+                <w:bCs w:val="0"/>
+                <w:caps w:val="0"/>
+                <w:noProof/>
+                <w:sz w:val="24"/>
+                <w:szCs w:val="24"/>
+                <w:u w:val="none"/>
+              </w:rPr>
+              <w:tab/>
+            </w:r>
+            <w:r>
+              <w:rPr>
+                <w:rStyle w:val="Hyperlink"/>
+                <w:noProof/>
+              </w:rPr>
+              <w:t>Overriding:</w:t>
+            </w:r>
+            <w:r>
+              <w:rPr>
+                <w:noProof/>
+                <w:webHidden/>
+              </w:rPr>
+              <w:tab/>
+            </w:r>
+            <w:r>
+              <w:rPr>
+                <w:noProof/>
+                <w:webHidden/>
+              </w:rPr>
+              <w:fldChar w:fldCharType="begin"/>
+            </w:r>
+            <w:r>
+              <w:rPr>
+                <w:noProof/>
+                <w:webHidden/>
+              </w:rPr>
+              <w:instrText xml:space="preserve"> PAGEREF _Toc38102684 \h </w:instrText>
+            </w:r>
+            <w:r>
+              <w:rPr>
+                <w:noProof/>
+                <w:webHidden/>
+              </w:rPr>
+            </w:r>
+            <w:r>
+              <w:rPr>
+                <w:noProof/>
+                <w:webHidden/>
+              </w:rPr>
+              <w:fldChar w:fldCharType="separate"/>
+            </w:r>
+            <w:r>
+              <w:rPr>
+                <w:noProof/>
+                <w:webHidden/>
+              </w:rPr>
+              <w:t>6</w:t>
             </w:r>
             <w:r>
               <w:rPr>
@@ -1064,8 +1262,6 @@
       <w:pPr>
         <w:ind w:left="720" w:hanging="360"/>
       </w:pPr>
-      <w:bookmarkStart w:id="0" w:name="_GoBack"/>
-      <w:bookmarkEnd w:id="0"/>
     </w:p>
     <w:p>
       <w:pPr>
@@ -1075,9 +1271,8 @@
           <w:numId w:val="6"/>
         </w:numPr>
       </w:pPr>
-      <w:bookmarkStart w:id="1" w:name="_Toc37491000"/>
-      <w:r>
-        <w:lastRenderedPageBreak/>
+      <w:bookmarkStart w:id="1" w:name="_Toc38102673"/>
+      <w:r>
         <w:t>What is variable:</w:t>
       </w:r>
       <w:bookmarkEnd w:id="1"/>
@@ -1150,7 +1345,7 @@
           <w:numId w:val="6"/>
         </w:numPr>
       </w:pPr>
-      <w:bookmarkStart w:id="2" w:name="_Toc37491001"/>
+      <w:bookmarkStart w:id="2" w:name="_Toc38102674"/>
       <w:r>
         <w:t>Java primitive datatypes:  java has 8 primitive data types.</w:t>
       </w:r>
@@ -1473,7 +1668,7 @@
           <w:numId w:val="6"/>
         </w:numPr>
       </w:pPr>
-      <w:bookmarkStart w:id="3" w:name="_Toc37491002"/>
+      <w:bookmarkStart w:id="3" w:name="_Toc38102675"/>
       <w:r>
         <w:t xml:space="preserve">Characteristics of java </w:t>
       </w:r>
@@ -1548,7 +1743,7 @@
           <w:numId w:val="6"/>
         </w:numPr>
       </w:pPr>
-      <w:bookmarkStart w:id="4" w:name="_Toc37491003"/>
+      <w:bookmarkStart w:id="4" w:name="_Toc38102676"/>
       <w:r>
         <w:rPr>
           <w:rStyle w:val="Heading2Char"/>
@@ -1591,7 +1786,7 @@
           <w:numId w:val="6"/>
         </w:numPr>
       </w:pPr>
-      <w:bookmarkStart w:id="5" w:name="_Toc37491004"/>
+      <w:bookmarkStart w:id="5" w:name="_Toc38102677"/>
       <w:r>
         <w:t>Relational Expressions:</w:t>
       </w:r>
@@ -1805,7 +2000,7 @@
           <w:highlight w:val="yellow"/>
         </w:rPr>
       </w:pPr>
-      <w:bookmarkStart w:id="6" w:name="_Toc37491005"/>
+      <w:bookmarkStart w:id="6" w:name="_Toc38102678"/>
       <w:r>
         <w:rPr>
           <w:highlight w:val="yellow"/>
@@ -2762,7 +2957,7 @@
           <w:numId w:val="6"/>
         </w:numPr>
       </w:pPr>
-      <w:bookmarkStart w:id="7" w:name="_Toc37491006"/>
+      <w:bookmarkStart w:id="7" w:name="_Toc38102679"/>
       <w:r>
         <w:t>What is a string?</w:t>
       </w:r>
@@ -3028,6 +3223,7 @@
         <w:ind w:left="360"/>
       </w:pPr>
       <w:r>
+        <w:lastRenderedPageBreak/>
         <w:t xml:space="preserve">    </w:t>
       </w:r>
       <w:r>
@@ -3065,7 +3261,6 @@
         <w:ind w:left="360"/>
       </w:pPr>
       <w:r>
-        <w:lastRenderedPageBreak/>
         <w:t xml:space="preserve">                              </w:t>
       </w:r>
     </w:p>
@@ -3085,7 +3280,7 @@
           <w:numId w:val="6"/>
         </w:numPr>
       </w:pPr>
-      <w:bookmarkStart w:id="8" w:name="_Toc37491007"/>
+      <w:bookmarkStart w:id="8" w:name="_Toc38102680"/>
       <w:r>
         <w:t>What is constructor?</w:t>
       </w:r>
@@ -3138,7 +3333,7 @@
           <w:numId w:val="6"/>
         </w:numPr>
       </w:pPr>
-      <w:bookmarkStart w:id="9" w:name="_Toc37491008"/>
+      <w:bookmarkStart w:id="9" w:name="_Toc38102681"/>
       <w:r>
         <w:t>Access Modifiers:</w:t>
       </w:r>
@@ -3519,9 +3714,8 @@
           <w:numId w:val="6"/>
         </w:numPr>
       </w:pPr>
-      <w:bookmarkStart w:id="10" w:name="_Toc37491009"/>
-      <w:r>
-        <w:lastRenderedPageBreak/>
+      <w:bookmarkStart w:id="10" w:name="_Toc38102682"/>
+      <w:r>
         <w:t>Data Hiding</w:t>
       </w:r>
       <w:r>
@@ -3569,6 +3763,110 @@
       <w:r>
         <w:t>Solution:  use setter methods to set the values of the member variables and get methods to retrieve the values of the member variables:</w:t>
       </w:r>
+    </w:p>
+    <w:p>
+      <w:pPr>
+        <w:pStyle w:val="ListParagraph"/>
+      </w:pPr>
+    </w:p>
+    <w:p>
+      <w:pPr>
+        <w:pStyle w:val="ListParagraph"/>
+      </w:pPr>
+    </w:p>
+    <w:p>
+      <w:pPr>
+        <w:pStyle w:val="ListParagraph"/>
+      </w:pPr>
+    </w:p>
+    <w:p>
+      <w:pPr>
+        <w:pStyle w:val="Heading1"/>
+        <w:numPr>
+          <w:ilvl w:val="0"/>
+          <w:numId w:val="6"/>
+        </w:numPr>
+      </w:pPr>
+      <w:bookmarkStart w:id="11" w:name="_Toc38102683"/>
+      <w:r>
+        <w:t>Inheritance:</w:t>
+      </w:r>
+      <w:bookmarkEnd w:id="11"/>
+    </w:p>
+    <w:p/>
+    <w:p>
+      <w:pPr>
+        <w:ind w:left="720"/>
+      </w:pPr>
+      <w:r>
+        <w:t>When one class acquires properties of another class it’s called Inheritance.</w:t>
+      </w:r>
+    </w:p>
+    <w:p>
+      <w:pPr>
+        <w:ind w:left="720"/>
+      </w:pPr>
+    </w:p>
+    <w:p>
+      <w:pPr>
+        <w:ind w:left="720"/>
+      </w:pPr>
+    </w:p>
+    <w:p>
+      <w:pPr>
+        <w:ind w:left="720"/>
+      </w:pPr>
+      <w:r>
+        <w:t xml:space="preserve">Ex: Imagine the class which does not belong to me/my project, I got it from opensource/someone else, I </w:t>
+      </w:r>
+      <w:r>
+        <w:t>won’t</w:t>
+      </w:r>
+      <w:r>
+        <w:t xml:space="preserve"> be able to modify the contents (member variables and methods) of that class, since someone wrote that class. </w:t>
+      </w:r>
+      <w:r>
+        <w:t>So,</w:t>
+      </w:r>
+      <w:r>
+        <w:t xml:space="preserve"> I need to use inheritance (meaning I would need to extend the given class in new class and I would need to create new method, which I would like to change)</w:t>
+      </w:r>
+      <w:r>
+        <w:t>.</w:t>
+      </w:r>
+    </w:p>
+    <w:p>
+      <w:pPr>
+        <w:ind w:left="720"/>
+      </w:pPr>
+    </w:p>
+    <w:p>
+      <w:pPr>
+        <w:pStyle w:val="Heading1"/>
+        <w:numPr>
+          <w:ilvl w:val="0"/>
+          <w:numId w:val="6"/>
+        </w:numPr>
+      </w:pPr>
+      <w:bookmarkStart w:id="12" w:name="_Toc38102684"/>
+      <w:r>
+        <w:t>Overriding:</w:t>
+      </w:r>
+      <w:bookmarkEnd w:id="12"/>
+    </w:p>
+    <w:p/>
+    <w:p>
+      <w:pPr>
+        <w:ind w:left="820"/>
+      </w:pPr>
+      <w:r>
+        <w:t xml:space="preserve">When a method in the subclass has the same signature as a method in the super class, then the subclass method overrides and takes precedence/priority and it will be executed. </w:t>
+      </w:r>
+    </w:p>
+    <w:p>
+      <w:pPr>
+        <w:pStyle w:val="ListParagraph"/>
+      </w:pPr>
     </w:p>
     <w:p>
       <w:pPr>
@@ -5329,7 +5627,7 @@
 </file>
 
 <file path=customXml/itemProps1.xml><?xml version="1.0" encoding="utf-8"?>
-<ds:datastoreItem xmlns:ds="http://schemas.openxmlformats.org/officeDocument/2006/customXml" ds:itemID="{1032046A-8593-6D4A-B052-590C3FB8B129}">
+<ds:datastoreItem xmlns:ds="http://schemas.openxmlformats.org/officeDocument/2006/customXml" ds:itemID="{E717784A-9E18-DE46-8563-756E8EBAD9F0}">
   <ds:schemaRefs>
     <ds:schemaRef ds:uri="http://schemas.openxmlformats.org/officeDocument/2006/bibliography"/>
   </ds:schemaRefs>

</xml_diff>

<commit_message>
abstract class, interfaces, etc.
</commit_message>
<xml_diff>
--- a/basics/java-basics.docx
+++ b/basics/java-basics.docx
@@ -31,8 +31,6 @@
           <w:r>
             <w:t>Table of Contents</w:t>
           </w:r>
-          <w:bookmarkStart w:id="0" w:name="_GoBack"/>
-          <w:bookmarkEnd w:id="0"/>
         </w:p>
         <w:p>
           <w:pPr>
@@ -1271,11 +1269,11 @@
           <w:numId w:val="6"/>
         </w:numPr>
       </w:pPr>
-      <w:bookmarkStart w:id="1" w:name="_Toc38102673"/>
+      <w:bookmarkStart w:id="0" w:name="_Toc38102673"/>
       <w:r>
         <w:t>What is variable:</w:t>
       </w:r>
-      <w:bookmarkEnd w:id="1"/>
+      <w:bookmarkEnd w:id="0"/>
     </w:p>
     <w:p/>
     <w:p>
@@ -1345,11 +1343,11 @@
           <w:numId w:val="6"/>
         </w:numPr>
       </w:pPr>
-      <w:bookmarkStart w:id="2" w:name="_Toc38102674"/>
+      <w:bookmarkStart w:id="1" w:name="_Toc38102674"/>
       <w:r>
         <w:t>Java primitive datatypes:  java has 8 primitive data types.</w:t>
       </w:r>
-      <w:bookmarkEnd w:id="2"/>
+      <w:bookmarkEnd w:id="1"/>
     </w:p>
     <w:p/>
     <w:p>
@@ -1668,7 +1666,7 @@
           <w:numId w:val="6"/>
         </w:numPr>
       </w:pPr>
-      <w:bookmarkStart w:id="3" w:name="_Toc38102675"/>
+      <w:bookmarkStart w:id="2" w:name="_Toc38102675"/>
       <w:r>
         <w:t xml:space="preserve">Characteristics of java </w:t>
       </w:r>
@@ -1682,7 +1680,7 @@
       <w:r>
         <w:t>famous ?</w:t>
       </w:r>
-      <w:bookmarkEnd w:id="3"/>
+      <w:bookmarkEnd w:id="2"/>
       <w:proofErr w:type="gramEnd"/>
       <w:r>
         <w:t xml:space="preserve"> </w:t>
@@ -1743,14 +1741,14 @@
           <w:numId w:val="6"/>
         </w:numPr>
       </w:pPr>
-      <w:bookmarkStart w:id="4" w:name="_Toc38102676"/>
+      <w:bookmarkStart w:id="3" w:name="_Toc38102676"/>
       <w:r>
         <w:rPr>
           <w:rStyle w:val="Heading2Char"/>
         </w:rPr>
         <w:t>Conditions:</w:t>
       </w:r>
-      <w:bookmarkEnd w:id="4"/>
+      <w:bookmarkEnd w:id="3"/>
       <w:r>
         <w:t xml:space="preserve">   </w:t>
       </w:r>
@@ -1786,11 +1784,11 @@
           <w:numId w:val="6"/>
         </w:numPr>
       </w:pPr>
-      <w:bookmarkStart w:id="5" w:name="_Toc38102677"/>
+      <w:bookmarkStart w:id="4" w:name="_Toc38102677"/>
       <w:r>
         <w:t>Relational Expressions:</w:t>
       </w:r>
-      <w:bookmarkEnd w:id="5"/>
+      <w:bookmarkEnd w:id="4"/>
     </w:p>
     <w:tbl>
       <w:tblPr>
@@ -2000,7 +1998,7 @@
           <w:highlight w:val="yellow"/>
         </w:rPr>
       </w:pPr>
-      <w:bookmarkStart w:id="6" w:name="_Toc38102678"/>
+      <w:bookmarkStart w:id="5" w:name="_Toc38102678"/>
       <w:r>
         <w:rPr>
           <w:highlight w:val="yellow"/>
@@ -2021,7 +2019,7 @@
         </w:rPr>
         <w:t>() method in Java</w:t>
       </w:r>
-      <w:bookmarkEnd w:id="6"/>
+      <w:bookmarkEnd w:id="5"/>
     </w:p>
     <w:p>
       <w:pPr>
@@ -2957,11 +2955,11 @@
           <w:numId w:val="6"/>
         </w:numPr>
       </w:pPr>
-      <w:bookmarkStart w:id="7" w:name="_Toc38102679"/>
+      <w:bookmarkStart w:id="6" w:name="_Toc38102679"/>
       <w:r>
         <w:t>What is a string?</w:t>
       </w:r>
-      <w:bookmarkEnd w:id="7"/>
+      <w:bookmarkEnd w:id="6"/>
     </w:p>
     <w:p>
       <w:pPr>
@@ -3280,11 +3278,11 @@
           <w:numId w:val="6"/>
         </w:numPr>
       </w:pPr>
-      <w:bookmarkStart w:id="8" w:name="_Toc38102680"/>
+      <w:bookmarkStart w:id="7" w:name="_Toc38102680"/>
       <w:r>
         <w:t>What is constructor?</w:t>
       </w:r>
-      <w:bookmarkEnd w:id="8"/>
+      <w:bookmarkEnd w:id="7"/>
     </w:p>
     <w:p>
       <w:pPr>
@@ -3333,11 +3331,11 @@
           <w:numId w:val="6"/>
         </w:numPr>
       </w:pPr>
-      <w:bookmarkStart w:id="9" w:name="_Toc38102681"/>
+      <w:bookmarkStart w:id="8" w:name="_Toc38102681"/>
       <w:r>
         <w:t>Access Modifiers:</w:t>
       </w:r>
-      <w:bookmarkEnd w:id="9"/>
+      <w:bookmarkEnd w:id="8"/>
     </w:p>
     <w:p>
       <w:r>
@@ -3714,7 +3712,7 @@
           <w:numId w:val="6"/>
         </w:numPr>
       </w:pPr>
-      <w:bookmarkStart w:id="10" w:name="_Toc38102682"/>
+      <w:bookmarkStart w:id="9" w:name="_Toc38102682"/>
       <w:r>
         <w:t>Data Hiding</w:t>
       </w:r>
@@ -3724,7 +3722,7 @@
       <w:r>
         <w:t>):</w:t>
       </w:r>
-      <w:bookmarkEnd w:id="10"/>
+      <w:bookmarkEnd w:id="9"/>
       <w:r>
         <w:t xml:space="preserve">   </w:t>
       </w:r>
@@ -3787,11 +3785,11 @@
           <w:numId w:val="6"/>
         </w:numPr>
       </w:pPr>
-      <w:bookmarkStart w:id="11" w:name="_Toc38102683"/>
+      <w:bookmarkStart w:id="10" w:name="_Toc38102683"/>
       <w:r>
         <w:t>Inheritance:</w:t>
       </w:r>
-      <w:bookmarkEnd w:id="11"/>
+      <w:bookmarkEnd w:id="10"/>
     </w:p>
     <w:p/>
     <w:p>
@@ -3848,20 +3846,95 @@
           <w:numId w:val="6"/>
         </w:numPr>
       </w:pPr>
-      <w:bookmarkStart w:id="12" w:name="_Toc38102684"/>
+      <w:bookmarkStart w:id="11" w:name="_Toc38102684"/>
       <w:r>
         <w:t>Overriding:</w:t>
       </w:r>
+      <w:bookmarkEnd w:id="11"/>
+    </w:p>
+    <w:p/>
+    <w:p>
+      <w:pPr>
+        <w:ind w:left="820"/>
+      </w:pPr>
+      <w:r>
+        <w:t xml:space="preserve">When a method in the subclass has the same signature as a method in the super class, then the subclass method overrides and takes precedence/priority and it will be executed. </w:t>
+      </w:r>
+    </w:p>
+    <w:p>
+      <w:pPr>
+        <w:ind w:left="820"/>
+      </w:pPr>
+    </w:p>
+    <w:p>
+      <w:pPr>
+        <w:ind w:left="820"/>
+      </w:pPr>
+    </w:p>
+    <w:p>
+      <w:pPr>
+        <w:ind w:left="820"/>
+      </w:pPr>
+    </w:p>
+    <w:p>
+      <w:pPr>
+        <w:ind w:left="820"/>
+      </w:pPr>
+    </w:p>
+    <w:p>
+      <w:pPr>
+        <w:ind w:left="820"/>
+      </w:pPr>
+    </w:p>
+    <w:p>
+      <w:pPr>
+        <w:pStyle w:val="Heading1"/>
+        <w:numPr>
+          <w:ilvl w:val="0"/>
+          <w:numId w:val="6"/>
+        </w:numPr>
+      </w:pPr>
+      <w:r>
+        <w:lastRenderedPageBreak/>
+        <w:t>Interfaces:</w:t>
+      </w:r>
+    </w:p>
+    <w:p/>
+    <w:p>
+      <w:pPr>
+        <w:ind w:left="940"/>
+      </w:pPr>
+      <w:r>
+        <w:t>Interfaces are used to declare set of rules, Interface is like a class in which you can declare empty methods and provide the implementations later in the classes.</w:t>
+      </w:r>
+    </w:p>
+    <w:p>
+      <w:pPr>
+        <w:ind w:left="940"/>
+      </w:pPr>
+    </w:p>
+    <w:p>
+      <w:pPr>
+        <w:pStyle w:val="Heading2"/>
+        <w:numPr>
+          <w:ilvl w:val="0"/>
+          <w:numId w:val="6"/>
+        </w:numPr>
+      </w:pPr>
+      <w:r>
+        <w:t xml:space="preserve">  Abstract class:</w:t>
+      </w:r>
+    </w:p>
+    <w:p/>
+    <w:p>
+      <w:pPr>
+        <w:ind w:left="720"/>
+      </w:pPr>
+      <w:r>
+        <w:t>Abstract class is a class with fully defined methods and empty methods. The limitation of using abstract class is that java allows only single inheritance, you cannot extend multiple classes at a time. (Tip : use interfaces if you want to use multiple implementations  of same methods.)</w:t>
+      </w:r>
+      <w:bookmarkStart w:id="12" w:name="_GoBack"/>
       <w:bookmarkEnd w:id="12"/>
-    </w:p>
-    <w:p/>
-    <w:p>
-      <w:pPr>
-        <w:ind w:left="820"/>
-      </w:pPr>
-      <w:r>
-        <w:t xml:space="preserve">When a method in the subclass has the same signature as a method in the super class, then the subclass method overrides and takes precedence/priority and it will be executed. </w:t>
-      </w:r>
     </w:p>
     <w:p>
       <w:pPr>
@@ -5627,7 +5700,7 @@
 </file>
 
 <file path=customXml/itemProps1.xml><?xml version="1.0" encoding="utf-8"?>
-<ds:datastoreItem xmlns:ds="http://schemas.openxmlformats.org/officeDocument/2006/customXml" ds:itemID="{E717784A-9E18-DE46-8563-756E8EBAD9F0}">
+<ds:datastoreItem xmlns:ds="http://schemas.openxmlformats.org/officeDocument/2006/customXml" ds:itemID="{05C1FD93-DC92-C341-A57C-A38662A37AEF}">
   <ds:schemaRefs>
     <ds:schemaRef ds:uri="http://schemas.openxmlformats.org/officeDocument/2006/bibliography"/>
   </ds:schemaRefs>

</xml_diff>